<commit_message>
update: revise the paper
</commit_message>
<xml_diff>
--- a/WPCN/paper01_temporary.docx
+++ b/WPCN/paper01_temporary.docx
@@ -27,55 +27,27 @@
         <w:rPr>
           <w:b/>
         </w:rPr>
-        <w:t>Hong-</w:t>
-      </w:r>
-      <w:proofErr w:type="spellStart"/>
+        <w:t xml:space="preserve">Hong-Sik </w:t>
+      </w:r>
+      <w:commentRangeStart w:id="0"/>
       <w:r>
         <w:rPr>
           <w:b/>
         </w:rPr>
-        <w:t>Sik</w:t>
-      </w:r>
-      <w:proofErr w:type="spellEnd"/>
+        <w:t>Kim</w:t>
+      </w:r>
+      <w:commentRangeEnd w:id="0"/>
+      <w:r>
+        <w:rPr>
+          <w:rStyle w:val="CommentReference"/>
+        </w:rPr>
+        <w:commentReference w:id="0"/>
+      </w:r>
       <w:r>
         <w:rPr>
           <w:b/>
         </w:rPr>
-        <w:t xml:space="preserve"> </w:t>
-      </w:r>
-      <w:commentRangeStart w:id="0"/>
-      <w:r>
-        <w:rPr>
-          <w:b/>
-        </w:rPr>
-        <w:t>Kim</w:t>
-      </w:r>
-      <w:commentRangeEnd w:id="0"/>
-      <w:r>
-        <w:rPr>
-          <w:rStyle w:val="CommentReference"/>
-        </w:rPr>
-        <w:commentReference w:id="0"/>
-      </w:r>
-      <w:r>
-        <w:rPr>
-          <w:b/>
-        </w:rPr>
-        <w:t xml:space="preserve">, </w:t>
-      </w:r>
-      <w:proofErr w:type="spellStart"/>
-      <w:r>
-        <w:rPr>
-          <w:b/>
-        </w:rPr>
-        <w:t>Hanyang</w:t>
-      </w:r>
-      <w:proofErr w:type="spellEnd"/>
-      <w:r>
-        <w:rPr>
-          <w:b/>
-        </w:rPr>
-        <w:t xml:space="preserve"> University, Department of Computer Software</w:t>
+        <w:t>, Hanyang University, Department of Computer Software</w:t>
       </w:r>
     </w:p>
     <w:p>
@@ -324,7 +296,19 @@
         <w:rPr>
           <w:szCs w:val="20"/>
         </w:rPr>
-        <w:t xml:space="preserve"> which contains energy nodes (EN), wireless devices (WD) and access points (AP). First, energy nodes send energy to each wireless devices. When ENs receive the energy, it sends information to APs using the energy. That is, ENs send energy to WDs and WDs send information to APs. </w:t>
+        <w:t xml:space="preserve"> which contains energy nodes (EN), wireless devices (WD) and access points (AP). First, energy nodes send</w:t>
+      </w:r>
+      <w:r>
+        <w:rPr>
+          <w:szCs w:val="20"/>
+        </w:rPr>
+        <w:t xml:space="preserve"> energy to each wireless device</w:t>
+      </w:r>
+      <w:r>
+        <w:rPr>
+          <w:szCs w:val="20"/>
+        </w:rPr>
+        <w:t xml:space="preserve">. When ENs receive the energy, it sends information to APs using the energy. That is, ENs send energy to WDs and WDs send information to APs. </w:t>
       </w:r>
       <w:r>
         <w:rPr>
@@ -390,7 +374,50 @@
         <w:rPr>
           <w:szCs w:val="20"/>
         </w:rPr>
-        <w:t xml:space="preserve"> The HAP allocate time for sending energy to each WD to itself, and for sending information to each WDs, so time allocation to itself and each WDs is also an important issue.</w:t>
+        <w:t xml:space="preserve"> The HAP allocate</w:t>
+      </w:r>
+      <w:r>
+        <w:rPr>
+          <w:rFonts w:hint="eastAsia"/>
+          <w:szCs w:val="20"/>
+        </w:rPr>
+        <w:t>s</w:t>
+      </w:r>
+      <w:r>
+        <w:rPr>
+          <w:szCs w:val="20"/>
+        </w:rPr>
+        <w:t xml:space="preserve"> time for sending energy to </w:t>
+      </w:r>
+      <w:r>
+        <w:rPr>
+          <w:szCs w:val="20"/>
+        </w:rPr>
+        <w:t>each WD and itself</w:t>
+      </w:r>
+      <w:r>
+        <w:rPr>
+          <w:szCs w:val="20"/>
+        </w:rPr>
+        <w:t>, and for sending information to</w:t>
+      </w:r>
+      <w:r>
+        <w:rPr>
+          <w:szCs w:val="20"/>
+        </w:rPr>
+        <w:t xml:space="preserve"> each WD, so time allocation for</w:t>
+      </w:r>
+      <w:r>
+        <w:rPr>
+          <w:szCs w:val="20"/>
+        </w:rPr>
+        <w:t xml:space="preserve"> itself and each WD</w:t>
+      </w:r>
+      <w:r>
+        <w:rPr>
+          <w:szCs w:val="20"/>
+        </w:rPr>
+        <w:t xml:space="preserve"> is also an important issue.</w:t>
       </w:r>
     </w:p>
     <w:p>
@@ -410,6 +437,12 @@
         <w:rPr>
           <w:szCs w:val="20"/>
         </w:rPr>
+        <w:t xml:space="preserve">an </w:t>
+      </w:r>
+      <w:r>
+        <w:rPr>
+          <w:szCs w:val="20"/>
+        </w:rPr>
         <w:t xml:space="preserve">energy </w:t>
       </w:r>
       <w:r>
@@ -446,7 +479,31 @@
         <w:rPr>
           <w:szCs w:val="20"/>
         </w:rPr>
-        <w:t>o solve this unfairness problem, the worst case, a WD which receives least energy and uses most energy, is very important.</w:t>
+        <w:t>o solve this unfairness problem, the worst case, a WD which receives</w:t>
+      </w:r>
+      <w:r>
+        <w:rPr>
+          <w:szCs w:val="20"/>
+        </w:rPr>
+        <w:t xml:space="preserve"> the</w:t>
+      </w:r>
+      <w:r>
+        <w:rPr>
+          <w:szCs w:val="20"/>
+        </w:rPr>
+        <w:t xml:space="preserve"> least energy and uses </w:t>
+      </w:r>
+      <w:r>
+        <w:rPr>
+          <w:szCs w:val="20"/>
+        </w:rPr>
+        <w:t xml:space="preserve">the </w:t>
+      </w:r>
+      <w:r>
+        <w:rPr>
+          <w:szCs w:val="20"/>
+        </w:rPr>
+        <w:t>most energy, is very important.</w:t>
       </w:r>
       <w:r>
         <w:rPr>
@@ -458,7 +515,13 @@
         <w:rPr>
           <w:szCs w:val="20"/>
         </w:rPr>
-        <w:t>For this case, w</w:t>
+        <w:t xml:space="preserve">In </w:t>
+      </w:r>
+      <w:r>
+        <w:rPr>
+          <w:szCs w:val="20"/>
+        </w:rPr>
+        <w:t>this case, w</w:t>
       </w:r>
       <w:r>
         <w:rPr>
@@ -476,14 +539,14 @@
         <w:rPr>
           <w:szCs w:val="20"/>
         </w:rPr>
-        <w:t xml:space="preserve">common throughput which is the minimum </w:t>
+        <w:t xml:space="preserve">common throughput which is </w:t>
       </w:r>
       <w:r>
         <w:rPr>
           <w:szCs w:val="20"/>
         </w:rPr>
         <w:lastRenderedPageBreak/>
-        <w:t xml:space="preserve">value of throughput among the throughput values of </w:t>
+        <w:t xml:space="preserve">the minimum value of throughput among the throughput values of </w:t>
       </w:r>
       <w:r>
         <w:rPr>
@@ -622,33 +685,23 @@
         </w:rPr>
         <w:t xml:space="preserve">, </w:t>
       </w:r>
-      <w:proofErr w:type="spellStart"/>
-      <w:r>
-        <w:rPr>
-          <w:szCs w:val="20"/>
-        </w:rPr>
-        <w:t>Suzhi</w:t>
-      </w:r>
-      <w:proofErr w:type="spellEnd"/>
-      <w:r>
-        <w:rPr>
-          <w:szCs w:val="20"/>
-        </w:rPr>
-        <w:t xml:space="preserve"> Bi and </w:t>
-      </w:r>
-      <w:proofErr w:type="spellStart"/>
-      <w:r>
-        <w:rPr>
-          <w:szCs w:val="20"/>
-        </w:rPr>
-        <w:t>Rui</w:t>
-      </w:r>
-      <w:proofErr w:type="spellEnd"/>
-      <w:r>
-        <w:rPr>
-          <w:szCs w:val="20"/>
-        </w:rPr>
-        <w:t xml:space="preserve"> Zhang researched about the placement optimization of Energy and Information Access Point in WPCN using Bi-section search method, Greedy algorithm, Trial-and-error method, and alternating method for joint AP-EN placement. There can be more than 1 HAPs WDs in the supposed environment of this paper. Its methodology is repeatedly adding HAPs a</w:t>
+      <w:r>
+        <w:rPr>
+          <w:szCs w:val="20"/>
+        </w:rPr>
+        <w:t>Suzhi Bi and Rui Zhang researched about the placement optimization of Energy and Information Access Point in WPCN using Bi-section search method, Greedy algorithm, Trial-and-error method, and alternating method for joint AP-EN placement. There can be more than 1 HAPs WDs in the supposed environment of</w:t>
+      </w:r>
+      <w:r>
+        <w:rPr>
+          <w:szCs w:val="20"/>
+        </w:rPr>
+        <w:t xml:space="preserve"> this paper. Its methodology repeatedly adds</w:t>
+      </w:r>
+      <w:r>
+        <w:rPr>
+          <w:szCs w:val="20"/>
+        </w:rPr>
+        <w:t xml:space="preserve"> HAPs a</w:t>
       </w:r>
       <w:r>
         <w:rPr>
@@ -769,7 +822,91 @@
         <w:rPr>
           <w:szCs w:val="20"/>
         </w:rPr>
-        <w:t xml:space="preserve"> The model is composed of three phases. Making data is the first phase to create training and test data. Training using data is the next phase to process the data to training and test data for the deep learning model, and train using the model. Finding the best point is the last phase to find the best HAP placement point using the throughput map derived by this model.</w:t>
+        <w:t xml:space="preserve"> The model is composed of three phases. </w:t>
+      </w:r>
+      <w:r>
+        <w:rPr>
+          <w:szCs w:val="20"/>
+        </w:rPr>
+        <w:t>First, making data is</w:t>
+      </w:r>
+      <w:r>
+        <w:rPr>
+          <w:szCs w:val="20"/>
+        </w:rPr>
+        <w:t xml:space="preserve"> to create training and test data. </w:t>
+      </w:r>
+      <w:r>
+        <w:rPr>
+          <w:szCs w:val="20"/>
+        </w:rPr>
+        <w:t>Next, t</w:t>
+      </w:r>
+      <w:r>
+        <w:rPr>
+          <w:szCs w:val="20"/>
+        </w:rPr>
+        <w:t>rain</w:t>
+      </w:r>
+      <w:r>
+        <w:rPr>
+          <w:szCs w:val="20"/>
+        </w:rPr>
+        <w:t>ing using data is</w:t>
+      </w:r>
+      <w:r>
+        <w:rPr>
+          <w:szCs w:val="20"/>
+        </w:rPr>
+        <w:t xml:space="preserve"> to process the data to </w:t>
+      </w:r>
+      <w:r>
+        <w:rPr>
+          <w:szCs w:val="20"/>
+        </w:rPr>
+        <w:t xml:space="preserve">convert to </w:t>
+      </w:r>
+      <w:r>
+        <w:rPr>
+          <w:szCs w:val="20"/>
+        </w:rPr>
+        <w:t xml:space="preserve">training and test data for the deep learning model, and train using the model. </w:t>
+      </w:r>
+      <w:r>
+        <w:rPr>
+          <w:szCs w:val="20"/>
+        </w:rPr>
+        <w:t>Last, f</w:t>
+      </w:r>
+      <w:r>
+        <w:rPr>
+          <w:szCs w:val="20"/>
+        </w:rPr>
+        <w:t>inding the</w:t>
+      </w:r>
+      <w:r>
+        <w:rPr>
+          <w:szCs w:val="20"/>
+        </w:rPr>
+        <w:t xml:space="preserve"> best point is</w:t>
+      </w:r>
+      <w:r>
+        <w:rPr>
+          <w:szCs w:val="20"/>
+        </w:rPr>
+        <w:t xml:space="preserve"> to find the best HAP placement point usi</w:t>
+      </w:r>
+      <w:r>
+        <w:rPr>
+          <w:szCs w:val="20"/>
+        </w:rPr>
+        <w:t>ng the throughput map derived from</w:t>
+      </w:r>
+      <w:r>
+        <w:rPr>
+          <w:szCs w:val="20"/>
+        </w:rPr>
+        <w:t xml:space="preserve"> this model.</w:t>
       </w:r>
     </w:p>
     <w:p>
@@ -1033,14 +1170,7 @@
         <w:rPr>
           <w:szCs w:val="20"/>
         </w:rPr>
-        <w:t xml:space="preserve">we will call </w:t>
-      </w:r>
-      <w:proofErr w:type="gramStart"/>
-      <w:r>
-        <w:rPr>
-          <w:szCs w:val="20"/>
-        </w:rPr>
-        <w:t>this</w:t>
+        <w:t>we will call this</w:t>
       </w:r>
       <w:r>
         <w:rPr>
@@ -1048,7 +1178,6 @@
         </w:rPr>
         <w:t xml:space="preserve"> </w:t>
       </w:r>
-      <w:proofErr w:type="gramEnd"/>
       <m:oMath>
         <m:r>
           <w:rPr>
@@ -1155,16 +1284,8 @@
         <w:rPr>
           <w:szCs w:val="20"/>
         </w:rPr>
-        <w:t xml:space="preserve"> </w:t>
-      </w:r>
-      <w:proofErr w:type="gramStart"/>
-      <w:r>
-        <w:rPr>
-          <w:szCs w:val="20"/>
-        </w:rPr>
-        <w:t xml:space="preserve">of </w:t>
-      </w:r>
-      <w:proofErr w:type="gramEnd"/>
+        <w:t xml:space="preserve"> of </w:t>
+      </w:r>
       <m:oMath>
         <m:r>
           <w:rPr>
@@ -1214,16 +1335,8 @@
         <w:rPr>
           <w:szCs w:val="20"/>
         </w:rPr>
-        <w:t xml:space="preserve">. From now on, we will call </w:t>
-      </w:r>
-      <w:proofErr w:type="gramStart"/>
-      <w:r>
-        <w:rPr>
-          <w:szCs w:val="20"/>
-        </w:rPr>
-        <w:t xml:space="preserve">this </w:t>
-      </w:r>
-      <w:proofErr w:type="gramEnd"/>
+        <w:t xml:space="preserve">. From now on, we will call this </w:t>
+      </w:r>
       <m:oMath>
         <m:r>
           <w:rPr>
@@ -1305,16 +1418,20 @@
         <w:rPr>
           <w:szCs w:val="20"/>
         </w:rPr>
-        <w:t xml:space="preserve"> that maximize throughput value </w:t>
-      </w:r>
-      <w:proofErr w:type="gramStart"/>
-      <w:r>
-        <w:rPr>
-          <w:szCs w:val="20"/>
-        </w:rPr>
-        <w:t xml:space="preserve">in </w:t>
-      </w:r>
-      <w:proofErr w:type="gramEnd"/>
+        <w:t xml:space="preserve"> that maximize</w:t>
+      </w:r>
+      <w:r>
+        <w:rPr>
+          <w:szCs w:val="20"/>
+        </w:rPr>
+        <w:t>s</w:t>
+      </w:r>
+      <w:r>
+        <w:rPr>
+          <w:szCs w:val="20"/>
+        </w:rPr>
+        <w:t xml:space="preserve"> throughput value in </w:t>
+      </w:r>
       <m:oMath>
         <m:r>
           <w:rPr>
@@ -1370,16 +1487,8 @@
         <w:rPr>
           <w:szCs w:val="20"/>
         </w:rPr>
-        <w:t xml:space="preserve">e will call </w:t>
-      </w:r>
-      <w:proofErr w:type="gramStart"/>
-      <w:r>
-        <w:rPr>
-          <w:szCs w:val="20"/>
-        </w:rPr>
-        <w:t xml:space="preserve">this </w:t>
-      </w:r>
-      <w:proofErr w:type="gramEnd"/>
+        <w:t xml:space="preserve">e will call this </w:t>
+      </w:r>
       <m:oMath>
         <m:r>
           <w:rPr>
@@ -1876,7 +1985,13 @@
         <w:rPr>
           <w:szCs w:val="20"/>
         </w:rPr>
-        <w:t xml:space="preserve">and each WDs </w:t>
+        <w:t>and each WD</w:t>
+      </w:r>
+      <w:r>
+        <w:rPr>
+          <w:szCs w:val="20"/>
+        </w:rPr>
+        <w:t xml:space="preserve"> </w:t>
       </w:r>
       <w:r>
         <w:rPr>
@@ -1901,7 +2016,19 @@
         <w:rPr>
           <w:szCs w:val="20"/>
         </w:rPr>
-        <w:t>because through</w:t>
+        <w:t>because</w:t>
+      </w:r>
+      <w:r>
+        <w:rPr>
+          <w:szCs w:val="20"/>
+        </w:rPr>
+        <w:t xml:space="preserve"> the</w:t>
+      </w:r>
+      <w:r>
+        <w:rPr>
+          <w:szCs w:val="20"/>
+        </w:rPr>
+        <w:t xml:space="preserve"> through</w:t>
       </w:r>
       <w:r>
         <w:rPr>
@@ -1941,19 +2068,11 @@
         </w:rPr>
         <w:t xml:space="preserve"> </w:t>
       </w:r>
-      <w:proofErr w:type="gramStart"/>
-      <w:r>
-        <w:rPr>
-          <w:szCs w:val="20"/>
-        </w:rPr>
-        <w:t>getThrput</w:t>
-      </w:r>
-      <w:proofErr w:type="gramEnd"/>
-      <w:r>
-        <w:rPr>
-          <w:szCs w:val="20"/>
-        </w:rPr>
-        <w:t xml:space="preserve"> function finds optimal time allocation given </w:t>
+      <w:r>
+        <w:rPr>
+          <w:szCs w:val="20"/>
+        </w:rPr>
+        <w:t xml:space="preserve">getThrput function finds optimal time allocation given </w:t>
       </w:r>
       <m:oMath>
         <m:r>
@@ -3165,7 +3284,67 @@
           <w:noProof/>
         </w:rPr>
         <w:drawing>
-          <wp:anchor distT="0" distB="0" distL="114300" distR="114300" simplePos="0" relativeHeight="251658240" behindDoc="0" locked="0" layoutInCell="1" allowOverlap="1" wp14:anchorId="29A991D2" wp14:editId="694BF8C2">
+          <wp:anchor distT="0" distB="0" distL="114300" distR="114300" simplePos="0" relativeHeight="251662336" behindDoc="0" locked="0" layoutInCell="1" allowOverlap="1" wp14:anchorId="61FB90DB" wp14:editId="4CBAAA5C">
+            <wp:simplePos x="0" y="0"/>
+            <wp:positionH relativeFrom="margin">
+              <wp:posOffset>67310</wp:posOffset>
+            </wp:positionH>
+            <wp:positionV relativeFrom="paragraph">
+              <wp:posOffset>3785870</wp:posOffset>
+            </wp:positionV>
+            <wp:extent cx="5572760" cy="3121025"/>
+            <wp:effectExtent l="0" t="0" r="8890" b="3175"/>
+            <wp:wrapSquare wrapText="bothSides"/>
+            <wp:docPr id="5" name="Picture 5"/>
+            <wp:cNvGraphicFramePr>
+              <a:graphicFrameLocks xmlns:a="http://schemas.openxmlformats.org/drawingml/2006/main" noChangeAspect="1"/>
+            </wp:cNvGraphicFramePr>
+            <a:graphic xmlns:a="http://schemas.openxmlformats.org/drawingml/2006/main">
+              <a:graphicData uri="http://schemas.openxmlformats.org/drawingml/2006/picture">
+                <pic:pic xmlns:pic="http://schemas.openxmlformats.org/drawingml/2006/picture">
+                  <pic:nvPicPr>
+                    <pic:cNvPr id="1" name=""/>
+                    <pic:cNvPicPr/>
+                  </pic:nvPicPr>
+                  <pic:blipFill>
+                    <a:blip r:embed="rId9">
+                      <a:extLst>
+                        <a:ext uri="{28A0092B-C50C-407E-A947-70E740481C1C}">
+                          <a14:useLocalDpi xmlns:a14="http://schemas.microsoft.com/office/drawing/2010/main" val="0"/>
+                        </a:ext>
+                      </a:extLst>
+                    </a:blip>
+                    <a:stretch>
+                      <a:fillRect/>
+                    </a:stretch>
+                  </pic:blipFill>
+                  <pic:spPr>
+                    <a:xfrm>
+                      <a:off x="0" y="0"/>
+                      <a:ext cx="5572760" cy="3121025"/>
+                    </a:xfrm>
+                    <a:prstGeom prst="rect">
+                      <a:avLst/>
+                    </a:prstGeom>
+                  </pic:spPr>
+                </pic:pic>
+              </a:graphicData>
+            </a:graphic>
+            <wp14:sizeRelH relativeFrom="margin">
+              <wp14:pctWidth>0</wp14:pctWidth>
+            </wp14:sizeRelH>
+            <wp14:sizeRelV relativeFrom="margin">
+              <wp14:pctHeight>0</wp14:pctHeight>
+            </wp14:sizeRelV>
+          </wp:anchor>
+        </w:drawing>
+      </w:r>
+      <w:r>
+        <w:rPr>
+          <w:noProof/>
+        </w:rPr>
+        <w:drawing>
+          <wp:anchor distT="0" distB="0" distL="114300" distR="114300" simplePos="0" relativeHeight="251658240" behindDoc="0" locked="0" layoutInCell="1" allowOverlap="1" wp14:anchorId="29A991D2" wp14:editId="4C5630C6">
             <wp:simplePos x="0" y="0"/>
             <wp:positionH relativeFrom="margin">
               <wp:align>center</wp:align>
@@ -3188,7 +3367,7 @@
                     <pic:cNvPicPr/>
                   </pic:nvPicPr>
                   <pic:blipFill>
-                    <a:blip r:embed="rId9">
+                    <a:blip r:embed="rId10">
                       <a:extLst>
                         <a:ext uri="{28A0092B-C50C-407E-A947-70E740481C1C}">
                           <a14:useLocalDpi xmlns:a14="http://schemas.microsoft.com/office/drawing/2010/main" val="0"/>
@@ -3222,66 +3401,6 @@
       </w:r>
       <w:r>
         <w:rPr>
-          <w:noProof/>
-        </w:rPr>
-        <w:drawing>
-          <wp:anchor distT="0" distB="0" distL="114300" distR="114300" simplePos="0" relativeHeight="251659264" behindDoc="0" locked="0" layoutInCell="1" allowOverlap="1" wp14:anchorId="229311A8" wp14:editId="7F191213">
-            <wp:simplePos x="0" y="0"/>
-            <wp:positionH relativeFrom="margin">
-              <wp:align>center</wp:align>
-            </wp:positionH>
-            <wp:positionV relativeFrom="paragraph">
-              <wp:posOffset>3819525</wp:posOffset>
-            </wp:positionV>
-            <wp:extent cx="5640705" cy="3146425"/>
-            <wp:effectExtent l="0" t="0" r="0" b="0"/>
-            <wp:wrapSquare wrapText="bothSides"/>
-            <wp:docPr id="8" name="Picture 8"/>
-            <wp:cNvGraphicFramePr>
-              <a:graphicFrameLocks xmlns:a="http://schemas.openxmlformats.org/drawingml/2006/main" noChangeAspect="1"/>
-            </wp:cNvGraphicFramePr>
-            <a:graphic xmlns:a="http://schemas.openxmlformats.org/drawingml/2006/main">
-              <a:graphicData uri="http://schemas.openxmlformats.org/drawingml/2006/picture">
-                <pic:pic xmlns:pic="http://schemas.openxmlformats.org/drawingml/2006/picture">
-                  <pic:nvPicPr>
-                    <pic:cNvPr id="1" name=""/>
-                    <pic:cNvPicPr/>
-                  </pic:nvPicPr>
-                  <pic:blipFill>
-                    <a:blip r:embed="rId10">
-                      <a:extLst>
-                        <a:ext uri="{28A0092B-C50C-407E-A947-70E740481C1C}">
-                          <a14:useLocalDpi xmlns:a14="http://schemas.microsoft.com/office/drawing/2010/main" val="0"/>
-                        </a:ext>
-                      </a:extLst>
-                    </a:blip>
-                    <a:stretch>
-                      <a:fillRect/>
-                    </a:stretch>
-                  </pic:blipFill>
-                  <pic:spPr>
-                    <a:xfrm>
-                      <a:off x="0" y="0"/>
-                      <a:ext cx="5640705" cy="3146425"/>
-                    </a:xfrm>
-                    <a:prstGeom prst="rect">
-                      <a:avLst/>
-                    </a:prstGeom>
-                  </pic:spPr>
-                </pic:pic>
-              </a:graphicData>
-            </a:graphic>
-            <wp14:sizeRelH relativeFrom="margin">
-              <wp14:pctWidth>0</wp14:pctWidth>
-            </wp14:sizeRelH>
-            <wp14:sizeRelV relativeFrom="margin">
-              <wp14:pctHeight>0</wp14:pctHeight>
-            </wp14:sizeRelV>
-          </wp:anchor>
-        </w:drawing>
-      </w:r>
-      <w:r>
-        <w:rPr>
           <w:rFonts w:hint="eastAsia"/>
           <w:szCs w:val="20"/>
         </w:rPr>
@@ -3297,16 +3416,8 @@
         <w:rPr>
           <w:szCs w:val="20"/>
         </w:rPr>
-        <w:t xml:space="preserve"> based </w:t>
-      </w:r>
-      <w:proofErr w:type="gramStart"/>
-      <w:r>
-        <w:rPr>
-          <w:szCs w:val="20"/>
-        </w:rPr>
-        <w:t xml:space="preserve">on </w:t>
-      </w:r>
-      <w:proofErr w:type="gramEnd"/>
+        <w:t xml:space="preserve"> based on </w:t>
+      </w:r>
       <m:oMath>
         <m:r>
           <w:rPr>
@@ -3648,21 +3759,7 @@
         <w:rPr>
           <w:szCs w:val="20"/>
         </w:rPr>
-        <w:t xml:space="preserve">The input data is </w:t>
-      </w:r>
-      <w:proofErr w:type="gramStart"/>
-      <w:r>
-        <w:rPr>
-          <w:szCs w:val="20"/>
-        </w:rPr>
-        <w:t>an</w:t>
-      </w:r>
-      <w:proofErr w:type="gramEnd"/>
-      <w:r>
-        <w:rPr>
-          <w:szCs w:val="20"/>
-        </w:rPr>
-        <w:t xml:space="preserve"> </w:t>
+        <w:t xml:space="preserve">The input data is an </w:t>
       </w:r>
       <m:oMath>
         <m:r>
@@ -3903,6 +4000,7 @@
     </w:p>
     <w:p>
       <w:pPr>
+        <w:jc w:val="center"/>
         <w:rPr>
           <w:szCs w:val="20"/>
         </w:rPr>
@@ -3913,9 +4011,9 @@
         </w:rPr>
         <w:lastRenderedPageBreak/>
         <w:drawing>
-          <wp:inline distT="0" distB="0" distL="0" distR="0" wp14:anchorId="7FD75E02" wp14:editId="043E5D5A">
-            <wp:extent cx="5731510" cy="2287270"/>
-            <wp:effectExtent l="0" t="0" r="2540" b="0"/>
+          <wp:inline distT="0" distB="0" distL="0" distR="0" wp14:anchorId="7FD75E02" wp14:editId="6EC355B7">
+            <wp:extent cx="5118100" cy="2042477"/>
+            <wp:effectExtent l="0" t="0" r="6350" b="0"/>
             <wp:docPr id="13" name="Picture 13"/>
             <wp:cNvGraphicFramePr>
               <a:graphicFrameLocks xmlns:a="http://schemas.openxmlformats.org/drawingml/2006/main" noChangeAspect="1"/>
@@ -3936,7 +4034,7 @@
                   <pic:spPr>
                     <a:xfrm>
                       <a:off x="0" y="0"/>
-                      <a:ext cx="5731510" cy="2287270"/>
+                      <a:ext cx="5123927" cy="2044802"/>
                     </a:xfrm>
                     <a:prstGeom prst="rect">
                       <a:avLst/>
@@ -3965,21 +4063,7 @@
         <w:rPr>
           <w:szCs w:val="20"/>
         </w:rPr>
-        <w:t xml:space="preserve">output data is </w:t>
-      </w:r>
-      <w:proofErr w:type="gramStart"/>
-      <w:r>
-        <w:rPr>
-          <w:szCs w:val="20"/>
-        </w:rPr>
-        <w:t>an</w:t>
-      </w:r>
-      <w:proofErr w:type="gramEnd"/>
-      <w:r>
-        <w:rPr>
-          <w:szCs w:val="20"/>
-        </w:rPr>
-        <w:t xml:space="preserve"> </w:t>
+        <w:t xml:space="preserve">output data is an </w:t>
       </w:r>
       <m:oMath>
         <m:r>
@@ -4026,7 +4110,13 @@
         <w:rPr>
           <w:szCs w:val="20"/>
         </w:rPr>
-        <w:t xml:space="preserve"> where the HAP is at this block.</w:t>
+        <w:t xml:space="preserve"> where the HAP is on</w:t>
+      </w:r>
+      <w:r>
+        <w:rPr>
+          <w:szCs w:val="20"/>
+        </w:rPr>
+        <w:t xml:space="preserve"> this block.</w:t>
       </w:r>
       <w:r>
         <w:rPr>
@@ -4064,7 +4154,6 @@
         </w:rPr>
         <w:t xml:space="preserve"> </w:t>
       </w:r>
-      <w:proofErr w:type="gramStart"/>
       <w:r>
         <w:rPr>
           <w:szCs w:val="20"/>
@@ -4077,7 +4166,6 @@
         </w:rPr>
         <w:t xml:space="preserve"> </w:t>
       </w:r>
-      <w:proofErr w:type="gramEnd"/>
       <m:oMath>
         <m:r>
           <w:rPr>
@@ -4265,7 +4353,13 @@
         <w:rPr>
           <w:szCs w:val="20"/>
         </w:rPr>
-        <w:t xml:space="preserve">in this map by the </w:t>
+        <w:t>o</w:t>
+      </w:r>
+      <w:r>
+        <w:rPr>
+          <w:szCs w:val="20"/>
+        </w:rPr>
+        <w:t xml:space="preserve">n this map by the </w:t>
       </w:r>
       <w:r>
         <w:rPr>
@@ -5045,24 +5139,9 @@
         <w:rPr>
           <w:szCs w:val="20"/>
         </w:rPr>
-        <w:t xml:space="preserve"> created based </w:t>
-      </w:r>
-      <w:proofErr w:type="gramStart"/>
-      <w:r>
-        <w:rPr>
-          <w:szCs w:val="20"/>
-        </w:rPr>
-        <w:t xml:space="preserve">on </w:t>
+        <w:t xml:space="preserve"> created based on </w:t>
       </w:r>
       <m:oMath>
-        <m:r>
-          <w:rPr>
-            <w:rFonts w:ascii="Cambria Math" w:hAnsi="Cambria Math"/>
-            <w:szCs w:val="20"/>
-          </w:rPr>
-          <m:t/>
-        </m:r>
-        <w:proofErr w:type="gramEnd"/>
         <m:r>
           <w:rPr>
             <w:rFonts w:ascii="Cambria Math" w:hAnsi="Cambria Math"/>
@@ -5235,8 +5314,6 @@
           <m:t>)</m:t>
         </m:r>
       </m:oMath>
-      <w:bookmarkStart w:id="1" w:name="_GoBack"/>
-      <w:bookmarkEnd w:id="1"/>
       <w:r>
         <w:rPr>
           <w:szCs w:val="20"/>
@@ -5518,7 +5595,31 @@
         <w:rPr>
           <w:szCs w:val="20"/>
         </w:rPr>
-        <w:t xml:space="preserve"> using inverse function of </w:t>
+        <w:t xml:space="preserve"> using</w:t>
+      </w:r>
+      <w:r>
+        <w:rPr>
+          <w:szCs w:val="20"/>
+        </w:rPr>
+        <w:t xml:space="preserve"> the</w:t>
+      </w:r>
+      <w:r>
+        <w:rPr>
+          <w:szCs w:val="20"/>
+        </w:rPr>
+        <w:t xml:space="preserve"> inverse function of</w:t>
+      </w:r>
+      <w:r>
+        <w:rPr>
+          <w:szCs w:val="20"/>
+        </w:rPr>
+        <w:t xml:space="preserve"> the</w:t>
+      </w:r>
+      <w:r>
+        <w:rPr>
+          <w:szCs w:val="20"/>
+        </w:rPr>
+        <w:t xml:space="preserve"> </w:t>
       </w:r>
       <w:r>
         <w:rPr>
@@ -6044,7 +6145,19 @@
         <w:rPr>
           <w:szCs w:val="20"/>
         </w:rPr>
-        <w:t>Then, for each output map, the model finds maximum</w:t>
+        <w:t xml:space="preserve">Then, for each output map, the model finds </w:t>
+      </w:r>
+      <w:r>
+        <w:rPr>
+          <w:szCs w:val="20"/>
+        </w:rPr>
+        <w:t xml:space="preserve">the </w:t>
+      </w:r>
+      <w:r>
+        <w:rPr>
+          <w:szCs w:val="20"/>
+        </w:rPr>
+        <w:t>maximum</w:t>
       </w:r>
       <w:r>
         <w:rPr>
@@ -6186,16 +6299,8 @@
         <w:rPr>
           <w:szCs w:val="20"/>
         </w:rPr>
-        <w:t xml:space="preserve"> the maximum </w:t>
-      </w:r>
-      <w:proofErr w:type="gramStart"/>
-      <w:r>
-        <w:rPr>
-          <w:szCs w:val="20"/>
-        </w:rPr>
-        <w:t xml:space="preserve">value </w:t>
-      </w:r>
-      <w:proofErr w:type="gramEnd"/>
+        <w:t xml:space="preserve"> the maximum value </w:t>
+      </w:r>
       <m:oMath>
         <m:sSubSup>
           <m:sSubSupPr>
@@ -6396,7 +6501,13 @@
         <w:rPr>
           <w:szCs w:val="20"/>
         </w:rPr>
-        <w:t xml:space="preserve">of optimal HAP location is computed </w:t>
+        <w:t>of optimal HAP location are</w:t>
+      </w:r>
+      <w:r>
+        <w:rPr>
+          <w:szCs w:val="20"/>
+        </w:rPr>
+        <w:t xml:space="preserve"> computed </w:t>
       </w:r>
       <w:r>
         <w:rPr>
@@ -8155,17 +8266,8 @@
           <w:rFonts w:hint="eastAsia"/>
           <w:szCs w:val="20"/>
         </w:rPr>
-        <w:t xml:space="preserve"> is greater </w:t>
-      </w:r>
-      <w:proofErr w:type="gramStart"/>
-      <w:r>
-        <w:rPr>
-          <w:rFonts w:hint="eastAsia"/>
-          <w:szCs w:val="20"/>
-        </w:rPr>
-        <w:t xml:space="preserve">than </w:t>
-      </w:r>
-      <w:proofErr w:type="gramEnd"/>
+        <w:t xml:space="preserve"> is greater than </w:t>
+      </w:r>
       <m:oMath>
         <m:sSubSup>
           <m:sSubSupPr>
@@ -8437,17 +8539,8 @@
           <w:rFonts w:hint="eastAsia"/>
           <w:szCs w:val="20"/>
         </w:rPr>
-        <w:t xml:space="preserve"> is greater </w:t>
-      </w:r>
-      <w:proofErr w:type="gramStart"/>
-      <w:r>
-        <w:rPr>
-          <w:rFonts w:hint="eastAsia"/>
-          <w:szCs w:val="20"/>
-        </w:rPr>
-        <w:t xml:space="preserve">than </w:t>
-      </w:r>
-      <w:proofErr w:type="gramEnd"/>
+        <w:t xml:space="preserve"> is greater than </w:t>
+      </w:r>
       <m:oMath>
         <m:sSubSup>
           <m:sSubSupPr>
@@ -9140,7 +9233,25 @@
         <w:rPr>
           <w:szCs w:val="20"/>
         </w:rPr>
-        <w:t>chart for experiment.</w:t>
+        <w:t xml:space="preserve"> </w:t>
+      </w:r>
+      <w:r>
+        <w:rPr>
+          <w:szCs w:val="20"/>
+        </w:rPr>
+        <w:t xml:space="preserve">chart for </w:t>
+      </w:r>
+      <w:r>
+        <w:rPr>
+          <w:szCs w:val="20"/>
+        </w:rPr>
+        <w:t xml:space="preserve">the </w:t>
+      </w:r>
+      <w:r>
+        <w:rPr>
+          <w:szCs w:val="20"/>
+        </w:rPr>
+        <w:t>experiment.</w:t>
       </w:r>
       <w:r>
         <w:rPr>
@@ -10040,6 +10151,12 @@
         <w:rPr>
           <w:szCs w:val="20"/>
         </w:rPr>
+        <w:t xml:space="preserve">the </w:t>
+      </w:r>
+      <w:r>
+        <w:rPr>
+          <w:szCs w:val="20"/>
+        </w:rPr>
         <w:t>model</w:t>
       </w:r>
       <w:r>
@@ -10687,14 +10804,12 @@
         </w:rPr>
         <w:t xml:space="preserve">in </w:t>
       </w:r>
-      <w:proofErr w:type="gramStart"/>
       <w:r>
         <w:rPr>
           <w:szCs w:val="20"/>
         </w:rPr>
         <w:t xml:space="preserve">corresponding </w:t>
       </w:r>
-      <w:proofErr w:type="gramEnd"/>
       <m:oMath>
         <m:r>
           <w:rPr>
@@ -11742,23 +11857,7 @@
           <w:rFonts w:hint="eastAsia"/>
           <w:szCs w:val="20"/>
         </w:rPr>
-        <w:t xml:space="preserve"> </w:t>
-      </w:r>
-      <w:proofErr w:type="gramStart"/>
-      <w:r>
-        <w:rPr>
-          <w:rFonts w:hint="eastAsia"/>
-          <w:szCs w:val="20"/>
-        </w:rPr>
-        <w:t>means</w:t>
-      </w:r>
-      <w:proofErr w:type="gramEnd"/>
-      <w:r>
-        <w:rPr>
-          <w:rFonts w:hint="eastAsia"/>
-          <w:szCs w:val="20"/>
-        </w:rPr>
-        <w:t xml:space="preserve"> </w:t>
+        <w:t xml:space="preserve"> means </w:t>
       </w:r>
       <w:r>
         <w:rPr>
@@ -11953,17 +12052,8 @@
           <w:rFonts w:hint="eastAsia"/>
           <w:szCs w:val="20"/>
         </w:rPr>
-        <w:t xml:space="preserve"> </w:t>
-      </w:r>
-      <w:proofErr w:type="gramStart"/>
-      <w:r>
-        <w:rPr>
-          <w:rFonts w:hint="eastAsia"/>
-          <w:szCs w:val="20"/>
-        </w:rPr>
-        <w:t xml:space="preserve">and </w:t>
-      </w:r>
-      <w:proofErr w:type="gramEnd"/>
+        <w:t xml:space="preserve"> and </w:t>
+      </w:r>
       <m:oMath>
         <m:r>
           <w:rPr>
@@ -12037,7 +12127,13 @@
         <w:rPr>
           <w:szCs w:val="20"/>
         </w:rPr>
-        <w:t xml:space="preserve">meaning how good our methodology is compared to the </w:t>
+        <w:t>meaning how well</w:t>
+      </w:r>
+      <w:r>
+        <w:rPr>
+          <w:szCs w:val="20"/>
+        </w:rPr>
+        <w:t xml:space="preserve"> our methodology is compared to the </w:t>
       </w:r>
       <w:r>
         <w:rPr>
@@ -12287,49 +12383,7 @@
         <w:rPr>
           <w:szCs w:val="20"/>
         </w:rPr>
-        <w:t xml:space="preserve"> </w:t>
-      </w:r>
-      <w:proofErr w:type="spellStart"/>
-      <w:r>
-        <w:rPr>
-          <w:szCs w:val="20"/>
-        </w:rPr>
-        <w:t>NumPy</w:t>
-      </w:r>
-      <w:proofErr w:type="spellEnd"/>
-      <w:r>
-        <w:rPr>
-          <w:szCs w:val="20"/>
-        </w:rPr>
-        <w:t xml:space="preserve">, </w:t>
-      </w:r>
-      <w:proofErr w:type="spellStart"/>
-      <w:r>
-        <w:rPr>
-          <w:szCs w:val="20"/>
-        </w:rPr>
-        <w:t>Tensorflow</w:t>
-      </w:r>
-      <w:proofErr w:type="spellEnd"/>
-      <w:r>
-        <w:rPr>
-          <w:szCs w:val="20"/>
-        </w:rPr>
-        <w:t xml:space="preserve"> and </w:t>
-      </w:r>
-      <w:proofErr w:type="spellStart"/>
-      <w:r>
-        <w:rPr>
-          <w:szCs w:val="20"/>
-        </w:rPr>
-        <w:t>Keras</w:t>
-      </w:r>
-      <w:proofErr w:type="spellEnd"/>
-      <w:r>
-        <w:rPr>
-          <w:szCs w:val="20"/>
-        </w:rPr>
-        <w:t xml:space="preserve"> as </w:t>
+        <w:t xml:space="preserve"> NumPy, Tensorflow and Keras as </w:t>
       </w:r>
       <w:r>
         <w:rPr>
@@ -12674,6 +12728,12 @@
         <w:rPr>
           <w:szCs w:val="20"/>
         </w:rPr>
+        <w:t>,</w:t>
+      </w:r>
+      <w:r>
+        <w:rPr>
+          <w:szCs w:val="20"/>
+        </w:rPr>
         <w:t xml:space="preserve"> but </w:t>
       </w:r>
       <w:r>
@@ -13165,7 +13225,21 @@
         <w:rPr>
           <w:szCs w:val="20"/>
         </w:rPr>
-        <w:t xml:space="preserve">here are some limits for our study. First, our study has an advantageous point for our method that it uses only 1 HAP but the method in the original paper may and commonly use more than 1 HAPs. Second, </w:t>
+        <w:t>here are some limits for our study. First, our study has an advantageous point for our method that it uses only 1 HAP but the method in the original paper may and commonly use</w:t>
+      </w:r>
+      <w:r>
+        <w:rPr>
+          <w:szCs w:val="20"/>
+        </w:rPr>
+        <w:t>s</w:t>
+      </w:r>
+      <w:bookmarkStart w:id="1" w:name="_GoBack"/>
+      <w:bookmarkEnd w:id="1"/>
+      <w:r>
+        <w:rPr>
+          <w:szCs w:val="20"/>
+        </w:rPr>
+        <w:t xml:space="preserve"> more than 1 HAPs. Second, </w:t>
       </w:r>
       <w:r>
         <w:rPr>
@@ -13252,21 +13326,8 @@
       <w:r>
         <w:t xml:space="preserve"> </w:t>
       </w:r>
-      <w:proofErr w:type="spellStart"/>
-      <w:r>
-        <w:t>Suzhi</w:t>
-      </w:r>
-      <w:proofErr w:type="spellEnd"/>
-      <w:r>
-        <w:t xml:space="preserve"> Bi, Yong Zeng, and </w:t>
-      </w:r>
-      <w:proofErr w:type="spellStart"/>
-      <w:r>
-        <w:t>Rui</w:t>
-      </w:r>
-      <w:proofErr w:type="spellEnd"/>
-      <w:r>
-        <w:t xml:space="preserve"> Zhang, “Wireless Powered Communication Networks: An Overview”, </w:t>
+      <w:r>
+        <w:t xml:space="preserve">Suzhi Bi, Yong Zeng, and Rui Zhang, “Wireless Powered Communication Networks: An Overview”, </w:t>
       </w:r>
       <w:r>
         <w:t xml:space="preserve">IEEE, available online at </w:t>
@@ -13290,21 +13351,8 @@
       <w:r>
         <w:t xml:space="preserve"> </w:t>
       </w:r>
-      <w:proofErr w:type="spellStart"/>
-      <w:r>
-        <w:t>Suzhi</w:t>
-      </w:r>
-      <w:proofErr w:type="spellEnd"/>
-      <w:r>
-        <w:t xml:space="preserve"> Bi, Member, IEEE, and </w:t>
-      </w:r>
-      <w:proofErr w:type="spellStart"/>
-      <w:r>
-        <w:t>Rui</w:t>
-      </w:r>
-      <w:proofErr w:type="spellEnd"/>
-      <w:r>
-        <w:t xml:space="preserve"> Zhang, “Placement Optimization of Energy and Information Access Points in Wireless Powered Communication Networks”, </w:t>
+      <w:r>
+        <w:t xml:space="preserve">Suzhi Bi, Member, IEEE, and Rui Zhang, “Placement Optimization of Energy and Information Access Points in Wireless Powered Communication Networks”, </w:t>
       </w:r>
       <w:r>
         <w:t>IEEE Transactions on wireless communications</w:t>
@@ -13321,31 +13369,7 @@
         <w:t>[3]</w:t>
       </w:r>
       <w:r>
-        <w:t xml:space="preserve"> </w:t>
-      </w:r>
-      <w:proofErr w:type="spellStart"/>
-      <w:r>
-        <w:t>Hyungsik</w:t>
-      </w:r>
-      <w:proofErr w:type="spellEnd"/>
-      <w:r>
-        <w:t xml:space="preserve"> </w:t>
-      </w:r>
-      <w:proofErr w:type="spellStart"/>
-      <w:r>
-        <w:t>Ju</w:t>
-      </w:r>
-      <w:proofErr w:type="spellEnd"/>
-      <w:r>
-        <w:t xml:space="preserve"> and </w:t>
-      </w:r>
-      <w:proofErr w:type="spellStart"/>
-      <w:r>
-        <w:t>Rui</w:t>
-      </w:r>
-      <w:proofErr w:type="spellEnd"/>
-      <w:r>
-        <w:t xml:space="preserve"> Zhang, “Throughput Maximization in Wireless Powered Communication Networks”, available online at </w:t>
+        <w:t xml:space="preserve"> Hyungsik Ju and Rui Zhang, “Throughput Maximization in Wireless Powered Communication Networks”, available online at </w:t>
       </w:r>
       <w:hyperlink r:id="rId18" w:history="1">
         <w:r>
@@ -13381,21 +13405,8 @@
         </w:rPr>
         <w:t xml:space="preserve"> </w:t>
       </w:r>
-      <w:proofErr w:type="spellStart"/>
-      <w:r>
-        <w:t>Diederik</w:t>
-      </w:r>
-      <w:proofErr w:type="spellEnd"/>
-      <w:r>
-        <w:t xml:space="preserve"> P. </w:t>
-      </w:r>
-      <w:proofErr w:type="spellStart"/>
-      <w:r>
-        <w:t>Kingma</w:t>
-      </w:r>
-      <w:proofErr w:type="spellEnd"/>
-      <w:r>
-        <w:t xml:space="preserve">, Jimmy Lei Ba, “ADAM: A METHOD FOR STOCHASTIC OPTIMIZATION”, </w:t>
+      <w:r>
+        <w:t xml:space="preserve">Diederik P. Kingma, Jimmy Lei Ba, “ADAM: A METHOD FOR STOCHASTIC OPTIMIZATION”, </w:t>
       </w:r>
       <w:r>
         <w:t>ICLR 2015</w:t>
@@ -14287,7 +14298,7 @@
 </file>
 
 <file path=customXml/itemProps1.xml><?xml version="1.0" encoding="utf-8"?>
-<ds:datastoreItem xmlns:ds="http://schemas.openxmlformats.org/officeDocument/2006/customXml" ds:itemID="{3198DEF2-3CB4-451A-A4F7-8DD5FFEAE51B}">
+<ds:datastoreItem xmlns:ds="http://schemas.openxmlformats.org/officeDocument/2006/customXml" ds:itemID="{7BA88637-D207-4DB8-93DE-1CFCD282154D}">
   <ds:schemaRefs>
     <ds:schemaRef ds:uri="http://schemas.openxmlformats.org/officeDocument/2006/bibliography"/>
   </ds:schemaRefs>

</xml_diff>

<commit_message>
update: fix minor errors
</commit_message>
<xml_diff>
--- a/WPCN/paper01_temporary.docx
+++ b/WPCN/paper01_temporary.docx
@@ -4300,7 +4300,7 @@
                 <w:rFonts w:ascii="Cambria Math" w:hAnsi="Cambria Math"/>
                 <w:szCs w:val="20"/>
               </w:rPr>
-              <m:t>i</m:t>
+              <m:t>1</m:t>
             </m:r>
           </m:sub>
         </m:sSub>
@@ -11186,13 +11186,35 @@
               </m:nary>
             </m:num>
             <m:den>
-              <m:r>
-                <w:rPr>
-                  <w:rFonts w:ascii="Cambria Math" w:hAnsi="Cambria Math"/>
-                  <w:szCs w:val="20"/>
-                </w:rPr>
-                <m:t>n</m:t>
-              </m:r>
+              <m:sSub>
+                <m:sSubPr>
+                  <m:ctrlPr>
+                    <w:rPr>
+                      <w:rFonts w:ascii="Cambria Math" w:hAnsi="Cambria Math"/>
+                      <w:i/>
+                      <w:szCs w:val="20"/>
+                    </w:rPr>
+                  </m:ctrlPr>
+                </m:sSubPr>
+                <m:e>
+                  <m:r>
+                    <w:rPr>
+                      <w:rFonts w:ascii="Cambria Math" w:hAnsi="Cambria Math"/>
+                      <w:szCs w:val="20"/>
+                    </w:rPr>
+                    <m:t>m</m:t>
+                  </m:r>
+                </m:e>
+                <m:sub>
+                  <m:r>
+                    <w:rPr>
+                      <w:rFonts w:ascii="Cambria Math" w:hAnsi="Cambria Math"/>
+                      <w:szCs w:val="20"/>
+                    </w:rPr>
+                    <m:t>2</m:t>
+                  </m:r>
+                </m:sub>
+              </m:sSub>
             </m:den>
           </m:f>
           <m:r>
@@ -11410,13 +11432,35 @@
               </m:nary>
             </m:num>
             <m:den>
-              <m:r>
-                <w:rPr>
-                  <w:rFonts w:ascii="Cambria Math" w:hAnsi="Cambria Math"/>
-                  <w:szCs w:val="20"/>
-                </w:rPr>
-                <m:t>n</m:t>
-              </m:r>
+              <m:sSub>
+                <m:sSubPr>
+                  <m:ctrlPr>
+                    <w:rPr>
+                      <w:rFonts w:ascii="Cambria Math" w:hAnsi="Cambria Math"/>
+                      <w:i/>
+                      <w:szCs w:val="20"/>
+                    </w:rPr>
+                  </m:ctrlPr>
+                </m:sSubPr>
+                <m:e>
+                  <m:r>
+                    <w:rPr>
+                      <w:rFonts w:ascii="Cambria Math" w:hAnsi="Cambria Math"/>
+                      <w:szCs w:val="20"/>
+                    </w:rPr>
+                    <m:t>m</m:t>
+                  </m:r>
+                </m:e>
+                <m:sub>
+                  <m:r>
+                    <w:rPr>
+                      <w:rFonts w:ascii="Cambria Math" w:hAnsi="Cambria Math"/>
+                      <w:szCs w:val="20"/>
+                    </w:rPr>
+                    <m:t>2</m:t>
+                  </m:r>
+                </m:sub>
+              </m:sSub>
             </m:den>
           </m:f>
           <m:r>
@@ -12767,7 +12811,20 @@
           <w:rFonts w:hint="eastAsia"/>
           <w:szCs w:val="20"/>
         </w:rPr>
-        <w:t xml:space="preserve">, and as the same as our methodology, </w:t>
+        <w:t>, and as</w:t>
+      </w:r>
+      <w:r>
+        <w:rPr>
+          <w:szCs w:val="20"/>
+        </w:rPr>
+        <w:t xml:space="preserve"> of </w:t>
+      </w:r>
+      <w:r>
+        <w:rPr>
+          <w:rFonts w:hint="eastAsia"/>
+          <w:szCs w:val="20"/>
+        </w:rPr>
+        <w:t xml:space="preserve">our methodology, </w:t>
       </w:r>
       <m:oMath>
         <m:r>
@@ -12967,13 +13024,88 @@
         <w:rPr>
           <w:szCs w:val="20"/>
         </w:rPr>
-        <w:t xml:space="preserve"> For small size, our methodology shows significantly better performance than the methodology in the original paper, </w:t>
+        <w:t xml:space="preserve"> For small size, our methodology shows significantly better performance</w:t>
+      </w:r>
+      <w:r>
+        <w:rPr>
+          <w:szCs w:val="20"/>
+        </w:rPr>
+        <w:t xml:space="preserve"> (</w:t>
+      </w:r>
+      <m:oMath>
+        <m:r>
+          <w:rPr>
+            <w:rFonts w:ascii="Cambria Math" w:hAnsi="Cambria Math"/>
+            <w:szCs w:val="20"/>
+          </w:rPr>
+          <m:t>PR</m:t>
+        </m:r>
+        <m:r>
+          <w:rPr>
+            <w:rFonts w:ascii="Cambria Math" w:hAnsi="Cambria Math"/>
+            <w:szCs w:val="20"/>
+          </w:rPr>
+          <m:t>&gt;1</m:t>
+        </m:r>
+      </m:oMath>
+      <w:r>
+        <w:rPr>
+          <w:szCs w:val="20"/>
+        </w:rPr>
+        <w:t>)</w:t>
+      </w:r>
+      <w:r>
+        <w:rPr>
+          <w:szCs w:val="20"/>
+        </w:rPr>
+        <w:t xml:space="preserve"> than the methodology in the original paper, </w:t>
       </w:r>
       <w:r>
         <w:rPr>
           <w:szCs w:val="20"/>
         </w:rPr>
         <w:t>but for 16x16 size, these two methods show almost the same performance.</w:t>
+      </w:r>
+      <w:r>
+        <w:rPr>
+          <w:szCs w:val="20"/>
+        </w:rPr>
+        <w:t xml:space="preserve"> </w:t>
+      </w:r>
+      <w:r>
+        <w:rPr>
+          <w:szCs w:val="20"/>
+        </w:rPr>
+        <w:t>(</w:t>
+      </w:r>
+      <m:oMath>
+        <m:r>
+          <w:rPr>
+            <w:rFonts w:ascii="Cambria Math" w:hAnsi="Cambria Math"/>
+            <w:szCs w:val="20"/>
+          </w:rPr>
+          <m:t>PR</m:t>
+        </m:r>
+        <m:r>
+          <w:rPr>
+            <w:rFonts w:ascii="Cambria Math" w:hAnsi="Cambria Math"/>
+            <w:szCs w:val="20"/>
+          </w:rPr>
+          <m:t>≈</m:t>
+        </m:r>
+        <m:r>
+          <w:rPr>
+            <w:rFonts w:ascii="Cambria Math" w:hAnsi="Cambria Math"/>
+            <w:szCs w:val="20"/>
+          </w:rPr>
+          <m:t>1</m:t>
+        </m:r>
+      </m:oMath>
+      <w:r>
+        <w:rPr>
+          <w:szCs w:val="20"/>
+        </w:rPr>
+        <w:t>)</w:t>
       </w:r>
       <w:r>
         <w:rPr>
@@ -13144,13 +13276,25 @@
           <w:rFonts w:hint="eastAsia"/>
           <w:szCs w:val="20"/>
         </w:rPr>
-        <w:t xml:space="preserve">our method </w:t>
-      </w:r>
-      <w:r>
-        <w:rPr>
-          <w:szCs w:val="20"/>
-        </w:rPr>
-        <w:t xml:space="preserve">using deep learning </w:t>
+        <w:t>our</w:t>
+      </w:r>
+      <w:r>
+        <w:rPr>
+          <w:szCs w:val="20"/>
+        </w:rPr>
+        <w:t xml:space="preserve"> deep learning</w:t>
+      </w:r>
+      <w:r>
+        <w:rPr>
+          <w:szCs w:val="20"/>
+        </w:rPr>
+        <w:t>-based method</w:t>
+      </w:r>
+      <w:r>
+        <w:rPr>
+          <w:szCs w:val="20"/>
+        </w:rPr>
+        <w:t xml:space="preserve"> </w:t>
       </w:r>
       <w:r>
         <w:rPr>
@@ -13225,16 +13369,40 @@
         <w:rPr>
           <w:szCs w:val="20"/>
         </w:rPr>
-        <w:t>here are some limits for our study. First, our study has an advantageous point for our method that it uses only 1 HAP but the method in the original paper may and commonly use</w:t>
-      </w:r>
-      <w:r>
-        <w:rPr>
-          <w:szCs w:val="20"/>
-        </w:rPr>
-        <w:t>s</w:t>
+        <w:t>here are some limits for our study. First, our study has an advantageous point for our method that it uses only 1 HAP</w:t>
+      </w:r>
+      <w:r>
+        <w:rPr>
+          <w:szCs w:val="20"/>
+        </w:rPr>
+        <w:t xml:space="preserve"> which is fit to the experiment</w:t>
+      </w:r>
+      <w:r>
+        <w:rPr>
+          <w:szCs w:val="20"/>
+        </w:rPr>
+        <w:t>al</w:t>
       </w:r>
       <w:bookmarkStart w:id="1" w:name="_GoBack"/>
       <w:bookmarkEnd w:id="1"/>
+      <w:r>
+        <w:rPr>
+          <w:szCs w:val="20"/>
+        </w:rPr>
+        <w:t xml:space="preserve"> environment,</w:t>
+      </w:r>
+      <w:r>
+        <w:rPr>
+          <w:szCs w:val="20"/>
+        </w:rPr>
+        <w:t xml:space="preserve"> but the method in the original paper may and commonly use</w:t>
+      </w:r>
+      <w:r>
+        <w:rPr>
+          <w:szCs w:val="20"/>
+        </w:rPr>
+        <w:t>s</w:t>
+      </w:r>
       <w:r>
         <w:rPr>
           <w:szCs w:val="20"/>
@@ -14298,7 +14466,7 @@
 </file>
 
 <file path=customXml/itemProps1.xml><?xml version="1.0" encoding="utf-8"?>
-<ds:datastoreItem xmlns:ds="http://schemas.openxmlformats.org/officeDocument/2006/customXml" ds:itemID="{7BA88637-D207-4DB8-93DE-1CFCD282154D}">
+<ds:datastoreItem xmlns:ds="http://schemas.openxmlformats.org/officeDocument/2006/customXml" ds:itemID="{58153465-0D55-4A1A-9F99-3BC9F8DA91D8}">
   <ds:schemaRefs>
     <ds:schemaRef ds:uri="http://schemas.openxmlformats.org/officeDocument/2006/bibliography"/>
   </ds:schemaRefs>

</xml_diff>

<commit_message>
update: add comparison graph (Figure 9)
</commit_message>
<xml_diff>
--- a/WPCN/paper01_temporary.docx
+++ b/WPCN/paper01_temporary.docx
@@ -2114,7 +2114,21 @@
         <w:rPr>
           <w:szCs w:val="20"/>
         </w:rPr>
-        <w:t xml:space="preserve">s and compute throughput for the location of HAP </w:t>
+        <w:t>s and compute throug</w:t>
+      </w:r>
+      <w:proofErr w:type="spellStart"/>
+      <w:r>
+        <w:rPr>
+          <w:szCs w:val="20"/>
+        </w:rPr>
+        <w:t>hput</w:t>
+      </w:r>
+      <w:proofErr w:type="spellEnd"/>
+      <w:r>
+        <w:rPr>
+          <w:szCs w:val="20"/>
+        </w:rPr>
+        <w:t xml:space="preserve"> for the location of HAP </w:t>
       </w:r>
       <w:r>
         <w:rPr>
@@ -3854,7 +3868,23 @@
           <w:rFonts w:hint="eastAsia"/>
           <w:szCs w:val="20"/>
         </w:rPr>
-        <w:t xml:space="preserve"> maps as training data and next </w:t>
+        <w:t xml:space="preserve"> maps as training data and ne</w:t>
+      </w:r>
+      <w:proofErr w:type="spellStart"/>
+      <w:r>
+        <w:rPr>
+          <w:rFonts w:hint="eastAsia"/>
+          <w:szCs w:val="20"/>
+        </w:rPr>
+        <w:t>xt</w:t>
+      </w:r>
+      <w:proofErr w:type="spellEnd"/>
+      <w:r>
+        <w:rPr>
+          <w:rFonts w:hint="eastAsia"/>
+          <w:szCs w:val="20"/>
+        </w:rPr>
+        <w:t xml:space="preserve"> </w:t>
       </w:r>
       <m:oMath>
         <m:sSub>
@@ -12148,15 +12178,7 @@
         <w:rPr>
           <w:szCs w:val="20"/>
         </w:rPr>
-        <w:t>average co</w:t>
-      </w:r>
-      <w:bookmarkStart w:id="1" w:name="_GoBack"/>
-      <w:bookmarkEnd w:id="1"/>
-      <w:r>
-        <w:rPr>
-          <w:szCs w:val="20"/>
-        </w:rPr>
-        <w:t>mmon throughput for each test map</w:t>
+        <w:t>average common throughput for each test map</w:t>
       </w:r>
       <w:r>
         <w:rPr>
@@ -13020,18 +13042,18 @@
           <w:noProof/>
         </w:rPr>
         <w:drawing>
-          <wp:anchor distT="0" distB="0" distL="114300" distR="114300" simplePos="0" relativeHeight="251661312" behindDoc="0" locked="0" layoutInCell="1" allowOverlap="1" wp14:anchorId="46ECB5A8" wp14:editId="0201B7EA">
+          <wp:anchor distT="0" distB="0" distL="114300" distR="114300" simplePos="0" relativeHeight="251660288" behindDoc="0" locked="0" layoutInCell="1" allowOverlap="1" wp14:anchorId="16F9433C" wp14:editId="65A7F663">
             <wp:simplePos x="0" y="0"/>
             <wp:positionH relativeFrom="margin">
               <wp:align>right</wp:align>
             </wp:positionH>
             <wp:positionV relativeFrom="paragraph">
-              <wp:posOffset>3331210</wp:posOffset>
+              <wp:posOffset>5339080</wp:posOffset>
             </wp:positionV>
-            <wp:extent cx="5731510" cy="1791970"/>
-            <wp:effectExtent l="0" t="0" r="2540" b="0"/>
+            <wp:extent cx="5731510" cy="2814955"/>
+            <wp:effectExtent l="0" t="0" r="2540" b="4445"/>
             <wp:wrapSquare wrapText="bothSides"/>
-            <wp:docPr id="3" name="Picture 3"/>
+            <wp:docPr id="2" name="Picture 2"/>
             <wp:cNvGraphicFramePr>
               <a:graphicFrameLocks xmlns:a="http://schemas.openxmlformats.org/drawingml/2006/main" noChangeAspect="1"/>
             </wp:cNvGraphicFramePr>
@@ -13057,7 +13079,7 @@
                   <pic:spPr>
                     <a:xfrm>
                       <a:off x="0" y="0"/>
-                      <a:ext cx="5731510" cy="1791970"/>
+                      <a:ext cx="5731510" cy="2814955"/>
                     </a:xfrm>
                     <a:prstGeom prst="rect">
                       <a:avLst/>
@@ -13071,601 +13093,21 @@
       </w:r>
       <w:r>
         <w:rPr>
-          <w:b/>
-          <w:szCs w:val="20"/>
-        </w:rPr>
-        <w:t>Figure 6</w:t>
-      </w:r>
-      <w:r>
-        <w:rPr>
-          <w:szCs w:val="20"/>
-        </w:rPr>
-        <w:t xml:space="preserve"> describes </w:t>
-      </w:r>
-      <m:oMath>
-        <m:r>
-          <w:rPr>
-            <w:rFonts w:ascii="Cambria Math" w:hAnsi="Cambria Math"/>
-            <w:szCs w:val="20"/>
-          </w:rPr>
-          <m:t>CT.RATE</m:t>
-        </m:r>
-      </m:oMath>
-      <w:r>
-        <w:rPr>
-          <w:rFonts w:hint="eastAsia"/>
-          <w:szCs w:val="20"/>
-        </w:rPr>
-        <w:t xml:space="preserve"> </w:t>
-      </w:r>
-      <w:r>
-        <w:rPr>
-          <w:szCs w:val="20"/>
-        </w:rPr>
-        <w:t>(</w:t>
-      </w:r>
-      <w:r>
-        <w:rPr>
-          <w:szCs w:val="20"/>
-        </w:rPr>
-        <w:t xml:space="preserve">%) </w:t>
-      </w:r>
-      <w:r>
-        <w:rPr>
-          <w:rFonts w:hint="eastAsia"/>
-          <w:szCs w:val="20"/>
-        </w:rPr>
-        <w:t xml:space="preserve">and </w:t>
-      </w:r>
-      <m:oMath>
-        <m:r>
-          <w:rPr>
-            <w:rFonts w:ascii="Cambria Math" w:hAnsi="Cambria Math"/>
-            <w:szCs w:val="20"/>
-          </w:rPr>
-          <m:t>CT.AVERAGE</m:t>
-        </m:r>
-      </m:oMath>
-      <w:r>
-        <w:rPr>
-          <w:rFonts w:hint="eastAsia"/>
-          <w:szCs w:val="20"/>
-        </w:rPr>
-        <w:t xml:space="preserve"> values for our methodology and the methodology in</w:t>
-      </w:r>
-      <w:r>
-        <w:rPr>
-          <w:szCs w:val="20"/>
-        </w:rPr>
-        <w:t xml:space="preserve"> the</w:t>
-      </w:r>
-      <w:r>
-        <w:rPr>
-          <w:rFonts w:hint="eastAsia"/>
-          <w:szCs w:val="20"/>
-        </w:rPr>
-        <w:t xml:space="preserve"> original paper.</w:t>
-      </w:r>
-      <w:r>
-        <w:rPr>
-          <w:szCs w:val="20"/>
-        </w:rPr>
-        <w:t xml:space="preserve"> </w:t>
-      </w:r>
-      <w:r>
-        <w:rPr>
-          <w:szCs w:val="20"/>
-        </w:rPr>
-        <w:t xml:space="preserve">For our methodology, </w:t>
-      </w:r>
-      <m:oMath>
-        <m:r>
-          <w:rPr>
-            <w:rFonts w:ascii="Cambria Math" w:hAnsi="Cambria Math"/>
-            <w:szCs w:val="20"/>
-          </w:rPr>
-          <m:t>CT.RATE</m:t>
-        </m:r>
-      </m:oMath>
-      <w:r>
-        <w:rPr>
-          <w:rFonts w:hint="eastAsia"/>
-          <w:szCs w:val="20"/>
-        </w:rPr>
-        <w:t xml:space="preserve"> value increases when </w:t>
-      </w:r>
-      <w:r>
-        <w:rPr>
-          <w:szCs w:val="20"/>
-        </w:rPr>
-        <w:t xml:space="preserve">the </w:t>
-      </w:r>
-      <w:r>
-        <w:rPr>
-          <w:rFonts w:hint="eastAsia"/>
-          <w:szCs w:val="20"/>
-        </w:rPr>
-        <w:t>number of WDs increases and decreases</w:t>
-      </w:r>
-      <w:r>
-        <w:rPr>
-          <w:rFonts w:hint="eastAsia"/>
-          <w:szCs w:val="20"/>
-        </w:rPr>
-        <w:t xml:space="preserve"> when the size of maps increases</w:t>
-      </w:r>
-      <w:r>
-        <w:rPr>
-          <w:rFonts w:hint="eastAsia"/>
-          <w:szCs w:val="20"/>
-        </w:rPr>
-        <w:t xml:space="preserve">, and </w:t>
-      </w:r>
-      <m:oMath>
-        <m:r>
-          <w:rPr>
-            <w:rFonts w:ascii="Cambria Math" w:hAnsi="Cambria Math"/>
-            <w:szCs w:val="20"/>
-          </w:rPr>
-          <m:t>CT.AVERAGE</m:t>
-        </m:r>
-      </m:oMath>
-      <w:r>
-        <w:rPr>
-          <w:rFonts w:hint="eastAsia"/>
-          <w:szCs w:val="20"/>
-        </w:rPr>
-        <w:t xml:space="preserve"> decreases when both the number of </w:t>
-      </w:r>
-      <w:r>
-        <w:rPr>
-          <w:szCs w:val="20"/>
-        </w:rPr>
-        <w:t>WD</w:t>
-      </w:r>
-      <w:r>
-        <w:rPr>
-          <w:szCs w:val="20"/>
-        </w:rPr>
-        <w:t>s and the size of maps increases</w:t>
-      </w:r>
-      <w:r>
-        <w:rPr>
-          <w:szCs w:val="20"/>
-        </w:rPr>
-        <w:t xml:space="preserve">. For the methodology in the original paper, </w:t>
-      </w:r>
-      <m:oMath>
-        <m:r>
-          <w:rPr>
-            <w:rFonts w:ascii="Cambria Math" w:hAnsi="Cambria Math"/>
-            <w:szCs w:val="20"/>
-          </w:rPr>
-          <m:t>CT.RATE</m:t>
-        </m:r>
-      </m:oMath>
-      <w:r>
-        <w:rPr>
-          <w:rFonts w:hint="eastAsia"/>
-          <w:szCs w:val="20"/>
-        </w:rPr>
-        <w:t xml:space="preserve"> in</w:t>
-      </w:r>
-      <w:r>
-        <w:rPr>
-          <w:rFonts w:hint="eastAsia"/>
-          <w:szCs w:val="20"/>
-        </w:rPr>
-        <w:t xml:space="preserve">creases when </w:t>
-      </w:r>
-      <w:r>
-        <w:rPr>
-          <w:rFonts w:hint="eastAsia"/>
-          <w:szCs w:val="20"/>
-        </w:rPr>
-        <w:t>the size of maps increases</w:t>
-      </w:r>
-      <w:r>
-        <w:rPr>
-          <w:szCs w:val="20"/>
-        </w:rPr>
-        <w:t>,</w:t>
-      </w:r>
-      <w:r>
-        <w:rPr>
-          <w:szCs w:val="20"/>
-        </w:rPr>
-        <w:t xml:space="preserve"> but </w:t>
-      </w:r>
-      <w:r>
-        <w:rPr>
-          <w:rFonts w:hint="eastAsia"/>
-          <w:szCs w:val="20"/>
-        </w:rPr>
-        <w:t xml:space="preserve">has no </w:t>
-      </w:r>
-      <w:r>
-        <w:rPr>
-          <w:szCs w:val="20"/>
-        </w:rPr>
-        <w:t xml:space="preserve">significant </w:t>
-      </w:r>
-      <w:r>
-        <w:rPr>
-          <w:rFonts w:hint="eastAsia"/>
-          <w:szCs w:val="20"/>
-        </w:rPr>
-        <w:t>correlation</w:t>
-      </w:r>
-      <w:r>
-        <w:rPr>
-          <w:szCs w:val="20"/>
-        </w:rPr>
-        <w:t xml:space="preserve"> with the number of WDs</w:t>
-      </w:r>
-      <w:r>
-        <w:rPr>
-          <w:rFonts w:hint="eastAsia"/>
-          <w:szCs w:val="20"/>
-        </w:rPr>
-        <w:t>, and as</w:t>
-      </w:r>
-      <w:r>
-        <w:rPr>
-          <w:szCs w:val="20"/>
-        </w:rPr>
-        <w:t xml:space="preserve"> of </w:t>
-      </w:r>
-      <w:r>
-        <w:rPr>
-          <w:rFonts w:hint="eastAsia"/>
-          <w:szCs w:val="20"/>
-        </w:rPr>
-        <w:t xml:space="preserve">our methodology, </w:t>
-      </w:r>
-      <m:oMath>
-        <m:r>
-          <w:rPr>
-            <w:rFonts w:ascii="Cambria Math" w:hAnsi="Cambria Math"/>
-            <w:szCs w:val="20"/>
-          </w:rPr>
-          <m:t>CT.AVERAGE</m:t>
-        </m:r>
-      </m:oMath>
-      <w:r>
-        <w:rPr>
-          <w:rFonts w:hint="eastAsia"/>
-          <w:szCs w:val="20"/>
-        </w:rPr>
-        <w:t xml:space="preserve"> decreases when both the number of </w:t>
-      </w:r>
-      <w:r>
-        <w:rPr>
-          <w:szCs w:val="20"/>
-        </w:rPr>
-        <w:t>WD</w:t>
-      </w:r>
-      <w:r>
-        <w:rPr>
-          <w:szCs w:val="20"/>
-        </w:rPr>
-        <w:t>s and the size of maps increases</w:t>
-      </w:r>
-      <w:r>
-        <w:rPr>
-          <w:szCs w:val="20"/>
-        </w:rPr>
-        <w:t>.</w:t>
-      </w:r>
-      <w:r>
-        <w:rPr>
-          <w:szCs w:val="20"/>
-        </w:rPr>
-        <w:t xml:space="preserve"> </w:t>
-      </w:r>
-      <w:r>
-        <w:rPr>
-          <w:b/>
-          <w:szCs w:val="20"/>
-        </w:rPr>
-        <w:t xml:space="preserve">Figure </w:t>
-      </w:r>
-      <w:r>
-        <w:rPr>
-          <w:b/>
-          <w:szCs w:val="20"/>
-        </w:rPr>
-        <w:t>7</w:t>
-      </w:r>
-      <w:r>
-        <w:rPr>
-          <w:szCs w:val="20"/>
-        </w:rPr>
-        <w:t xml:space="preserve"> describes </w:t>
-      </w:r>
-      <m:oMath>
-        <m:r>
-          <w:rPr>
-            <w:rFonts w:ascii="Cambria Math" w:hAnsi="Cambria Math"/>
-            <w:szCs w:val="20"/>
-          </w:rPr>
-          <m:t>CT.AVGMAX</m:t>
-        </m:r>
-      </m:oMath>
-      <w:r>
-        <w:rPr>
-          <w:rFonts w:hint="eastAsia"/>
-          <w:szCs w:val="20"/>
-        </w:rPr>
-        <w:t xml:space="preserve"> and </w:t>
-      </w:r>
-      <m:oMath>
-        <m:r>
-          <w:rPr>
-            <w:rFonts w:ascii="Cambria Math" w:hAnsi="Cambria Math"/>
-            <w:szCs w:val="20"/>
-          </w:rPr>
-          <m:t>PR</m:t>
-        </m:r>
-      </m:oMath>
-      <w:r>
-        <w:rPr>
-          <w:rFonts w:hint="eastAsia"/>
-          <w:szCs w:val="20"/>
-        </w:rPr>
-        <w:t xml:space="preserve"> values </w:t>
-      </w:r>
-      <w:r>
-        <w:rPr>
-          <w:szCs w:val="20"/>
-        </w:rPr>
-        <w:t>for each size and number of WDs.</w:t>
-      </w:r>
-      <w:r>
-        <w:rPr>
-          <w:szCs w:val="20"/>
-        </w:rPr>
-        <w:t xml:space="preserve"> </w:t>
-      </w:r>
-      <m:oMath>
-        <m:r>
-          <w:rPr>
-            <w:rFonts w:ascii="Cambria Math" w:hAnsi="Cambria Math"/>
-            <w:szCs w:val="20"/>
-          </w:rPr>
-          <m:t>CT.AVGMAX</m:t>
-        </m:r>
-      </m:oMath>
-      <w:r>
-        <w:rPr>
-          <w:rFonts w:hint="eastAsia"/>
-          <w:szCs w:val="20"/>
-        </w:rPr>
-        <w:t xml:space="preserve"> decreases when both the number of </w:t>
-      </w:r>
-      <w:r>
-        <w:rPr>
-          <w:szCs w:val="20"/>
-        </w:rPr>
-        <w:t>WD</w:t>
-      </w:r>
-      <w:r>
-        <w:rPr>
-          <w:szCs w:val="20"/>
-        </w:rPr>
-        <w:t>s and the size of maps increases</w:t>
-      </w:r>
-      <w:r>
-        <w:rPr>
-          <w:szCs w:val="20"/>
-        </w:rPr>
-        <w:t xml:space="preserve"> and </w:t>
-      </w:r>
-      <m:oMath>
-        <m:r>
-          <w:rPr>
-            <w:rFonts w:ascii="Cambria Math" w:hAnsi="Cambria Math"/>
-            <w:szCs w:val="20"/>
-          </w:rPr>
-          <m:t>PR</m:t>
-        </m:r>
-      </m:oMath>
-      <w:r>
-        <w:rPr>
-          <w:rFonts w:hint="eastAsia"/>
-          <w:szCs w:val="20"/>
-        </w:rPr>
-        <w:t xml:space="preserve"> decreases when the </w:t>
-      </w:r>
-      <w:r>
-        <w:rPr>
-          <w:rFonts w:hint="eastAsia"/>
-          <w:szCs w:val="20"/>
-        </w:rPr>
-        <w:t>size of maps increases</w:t>
-      </w:r>
-      <w:r>
-        <w:rPr>
-          <w:rFonts w:hint="eastAsia"/>
-          <w:szCs w:val="20"/>
-        </w:rPr>
-        <w:t>, but has</w:t>
-      </w:r>
-      <w:r>
-        <w:rPr>
-          <w:rFonts w:hint="eastAsia"/>
-          <w:szCs w:val="20"/>
-        </w:rPr>
-        <w:t xml:space="preserve"> no </w:t>
-      </w:r>
-      <w:r>
-        <w:rPr>
-          <w:szCs w:val="20"/>
-        </w:rPr>
-        <w:t xml:space="preserve">significant </w:t>
-      </w:r>
-      <w:r>
-        <w:rPr>
-          <w:rFonts w:hint="eastAsia"/>
-          <w:szCs w:val="20"/>
-        </w:rPr>
-        <w:t>correlation</w:t>
-      </w:r>
-      <w:r>
-        <w:rPr>
-          <w:szCs w:val="20"/>
-        </w:rPr>
-        <w:t xml:space="preserve"> with the number of WDs.</w:t>
-      </w:r>
-      <w:r>
-        <w:rPr>
-          <w:szCs w:val="20"/>
-        </w:rPr>
-        <w:t xml:space="preserve"> For small size, our methodology shows significantly better performance</w:t>
-      </w:r>
-      <w:r>
-        <w:rPr>
-          <w:szCs w:val="20"/>
-        </w:rPr>
-        <w:t xml:space="preserve"> (</w:t>
-      </w:r>
-      <m:oMath>
-        <m:r>
-          <w:rPr>
-            <w:rFonts w:ascii="Cambria Math" w:hAnsi="Cambria Math"/>
-            <w:szCs w:val="20"/>
-          </w:rPr>
-          <m:t>PR&gt;1</m:t>
-        </m:r>
-      </m:oMath>
-      <w:r>
-        <w:rPr>
-          <w:szCs w:val="20"/>
-        </w:rPr>
-        <w:t>)</w:t>
-      </w:r>
-      <w:r>
-        <w:rPr>
-          <w:szCs w:val="20"/>
-        </w:rPr>
-        <w:t xml:space="preserve"> than the methodology in the original paper, </w:t>
-      </w:r>
-      <w:r>
-        <w:rPr>
-          <w:szCs w:val="20"/>
-        </w:rPr>
-        <w:t>but for 16x16 size, these two methods show almost the same performance.</w:t>
-      </w:r>
-      <w:r>
-        <w:rPr>
-          <w:szCs w:val="20"/>
-        </w:rPr>
-        <w:t xml:space="preserve"> (</w:t>
-      </w:r>
-      <m:oMath>
-        <m:r>
-          <w:rPr>
-            <w:rFonts w:ascii="Cambria Math" w:hAnsi="Cambria Math"/>
-            <w:szCs w:val="20"/>
-          </w:rPr>
-          <m:t>PR≈1</m:t>
-        </m:r>
-      </m:oMath>
-      <w:r>
-        <w:rPr>
-          <w:szCs w:val="20"/>
-        </w:rPr>
-        <w:t>)</w:t>
-      </w:r>
-      <w:r>
-        <w:rPr>
-          <w:szCs w:val="20"/>
-        </w:rPr>
-        <w:t xml:space="preserve"> </w:t>
-      </w:r>
-      <w:r>
-        <w:rPr>
-          <w:rFonts w:hint="eastAsia"/>
-          <w:b/>
-          <w:szCs w:val="20"/>
-        </w:rPr>
-        <w:t xml:space="preserve">Figure 8 </w:t>
-      </w:r>
-      <w:r>
-        <w:rPr>
-          <w:rFonts w:hint="eastAsia"/>
-          <w:szCs w:val="20"/>
-        </w:rPr>
-        <w:t xml:space="preserve">is the </w:t>
-      </w:r>
-      <w:r>
-        <w:rPr>
-          <w:szCs w:val="20"/>
-        </w:rPr>
-        <w:t>line chart</w:t>
-      </w:r>
-      <w:r>
-        <w:rPr>
-          <w:rFonts w:hint="eastAsia"/>
-          <w:szCs w:val="20"/>
-        </w:rPr>
-        <w:t xml:space="preserve"> representation of </w:t>
-      </w:r>
-      <w:r>
-        <w:rPr>
-          <w:rFonts w:hint="eastAsia"/>
-          <w:b/>
-          <w:szCs w:val="20"/>
-        </w:rPr>
-        <w:t>Figure 6</w:t>
-      </w:r>
-      <w:r>
-        <w:rPr>
-          <w:rFonts w:hint="eastAsia"/>
-          <w:szCs w:val="20"/>
-        </w:rPr>
-        <w:t xml:space="preserve"> and </w:t>
-      </w:r>
-      <w:r>
-        <w:rPr>
-          <w:rFonts w:hint="eastAsia"/>
-          <w:b/>
-          <w:szCs w:val="20"/>
-        </w:rPr>
-        <w:t>Figure 7</w:t>
-      </w:r>
-      <w:r>
-        <w:rPr>
-          <w:rFonts w:hint="eastAsia"/>
-          <w:szCs w:val="20"/>
-        </w:rPr>
-        <w:t>.</w:t>
-      </w:r>
-    </w:p>
-    <w:p>
-      <w:pPr>
-        <w:rPr>
-          <w:b/>
-          <w:szCs w:val="20"/>
-        </w:rPr>
-      </w:pPr>
-      <w:r>
-        <w:rPr>
           <w:noProof/>
         </w:rPr>
         <w:drawing>
-          <wp:anchor distT="0" distB="0" distL="114300" distR="114300" simplePos="0" relativeHeight="251660288" behindDoc="0" locked="0" layoutInCell="1" allowOverlap="1" wp14:anchorId="16F9433C" wp14:editId="73950340">
+          <wp:anchor distT="0" distB="0" distL="114300" distR="114300" simplePos="0" relativeHeight="251661312" behindDoc="0" locked="0" layoutInCell="1" allowOverlap="1" wp14:anchorId="46ECB5A8" wp14:editId="6051D0B0">
             <wp:simplePos x="0" y="0"/>
             <wp:positionH relativeFrom="margin">
               <wp:align>right</wp:align>
             </wp:positionH>
             <wp:positionV relativeFrom="paragraph">
-              <wp:posOffset>2237740</wp:posOffset>
+              <wp:posOffset>3420110</wp:posOffset>
             </wp:positionV>
-            <wp:extent cx="5731510" cy="2814955"/>
-            <wp:effectExtent l="0" t="0" r="2540" b="4445"/>
+            <wp:extent cx="5731510" cy="1791970"/>
+            <wp:effectExtent l="0" t="0" r="2540" b="0"/>
             <wp:wrapSquare wrapText="bothSides"/>
-            <wp:docPr id="2" name="Picture 2"/>
+            <wp:docPr id="3" name="Picture 3"/>
             <wp:cNvGraphicFramePr>
               <a:graphicFrameLocks xmlns:a="http://schemas.openxmlformats.org/drawingml/2006/main" noChangeAspect="1"/>
             </wp:cNvGraphicFramePr>
@@ -13691,7 +13133,7 @@
                   <pic:spPr>
                     <a:xfrm>
                       <a:off x="0" y="0"/>
-                      <a:ext cx="5731510" cy="2814955"/>
+                      <a:ext cx="5731510" cy="1791970"/>
                     </a:xfrm>
                     <a:prstGeom prst="rect">
                       <a:avLst/>
@@ -13703,6 +13145,697 @@
           </wp:anchor>
         </w:drawing>
       </w:r>
+      <w:r>
+        <w:rPr>
+          <w:b/>
+          <w:szCs w:val="20"/>
+        </w:rPr>
+        <w:t>Figure 6</w:t>
+      </w:r>
+      <w:r>
+        <w:rPr>
+          <w:szCs w:val="20"/>
+        </w:rPr>
+        <w:t xml:space="preserve"> describes </w:t>
+      </w:r>
+      <m:oMath>
+        <m:r>
+          <w:rPr>
+            <w:rFonts w:ascii="Cambria Math" w:hAnsi="Cambria Math"/>
+            <w:szCs w:val="20"/>
+          </w:rPr>
+          <m:t>CT.RATE</m:t>
+        </m:r>
+      </m:oMath>
+      <w:r>
+        <w:rPr>
+          <w:rFonts w:hint="eastAsia"/>
+          <w:szCs w:val="20"/>
+        </w:rPr>
+        <w:t xml:space="preserve"> </w:t>
+      </w:r>
+      <w:r>
+        <w:rPr>
+          <w:szCs w:val="20"/>
+        </w:rPr>
+        <w:t>(</w:t>
+      </w:r>
+      <w:r>
+        <w:rPr>
+          <w:szCs w:val="20"/>
+        </w:rPr>
+        <w:t xml:space="preserve">%) </w:t>
+      </w:r>
+      <w:r>
+        <w:rPr>
+          <w:rFonts w:hint="eastAsia"/>
+          <w:szCs w:val="20"/>
+        </w:rPr>
+        <w:t xml:space="preserve">and </w:t>
+      </w:r>
+      <m:oMath>
+        <m:r>
+          <w:rPr>
+            <w:rFonts w:ascii="Cambria Math" w:hAnsi="Cambria Math"/>
+            <w:szCs w:val="20"/>
+          </w:rPr>
+          <m:t>CT.AVERAGE</m:t>
+        </m:r>
+      </m:oMath>
+      <w:r>
+        <w:rPr>
+          <w:rFonts w:hint="eastAsia"/>
+          <w:szCs w:val="20"/>
+        </w:rPr>
+        <w:t xml:space="preserve"> values for our methodology and the methodology in</w:t>
+      </w:r>
+      <w:r>
+        <w:rPr>
+          <w:szCs w:val="20"/>
+        </w:rPr>
+        <w:t xml:space="preserve"> the</w:t>
+      </w:r>
+      <w:r>
+        <w:rPr>
+          <w:rFonts w:hint="eastAsia"/>
+          <w:szCs w:val="20"/>
+        </w:rPr>
+        <w:t xml:space="preserve"> original paper.</w:t>
+      </w:r>
+      <w:r>
+        <w:rPr>
+          <w:szCs w:val="20"/>
+        </w:rPr>
+        <w:t xml:space="preserve"> </w:t>
+      </w:r>
+      <w:r>
+        <w:rPr>
+          <w:szCs w:val="20"/>
+        </w:rPr>
+        <w:t xml:space="preserve">We used </w:t>
+      </w:r>
+      <m:oMath>
+        <m:r>
+          <w:rPr>
+            <w:rFonts w:ascii="Cambria Math" w:hAnsi="Cambria Math"/>
+            <w:szCs w:val="20"/>
+          </w:rPr>
+          <m:t>δ</m:t>
+        </m:r>
+        <m:r>
+          <m:rPr>
+            <m:sty m:val="p"/>
+          </m:rPr>
+          <w:rPr>
+            <w:rFonts w:ascii="Cambria Math" w:hAnsi="Cambria Math"/>
+            <w:szCs w:val="20"/>
+          </w:rPr>
+          <m:t>=20</m:t>
+        </m:r>
+      </m:oMath>
+      <w:r>
+        <w:rPr>
+          <w:szCs w:val="20"/>
+        </w:rPr>
+        <w:t xml:space="preserve"> and </w:t>
+      </w:r>
+      <m:oMath>
+        <m:r>
+          <w:rPr>
+            <w:rFonts w:ascii="Cambria Math" w:hAnsi="Cambria Math"/>
+            <w:szCs w:val="20"/>
+          </w:rPr>
+          <m:t>σ</m:t>
+        </m:r>
+        <m:r>
+          <m:rPr>
+            <m:sty m:val="p"/>
+          </m:rPr>
+          <w:rPr>
+            <w:rFonts w:ascii="Cambria Math" w:hAnsi="Cambria Math"/>
+            <w:szCs w:val="20"/>
+          </w:rPr>
+          <m:t>=</m:t>
+        </m:r>
+        <m:sSup>
+          <m:sSupPr>
+            <m:ctrlPr>
+              <w:rPr>
+                <w:rFonts w:ascii="Cambria Math" w:hAnsi="Cambria Math"/>
+                <w:szCs w:val="20"/>
+              </w:rPr>
+            </m:ctrlPr>
+          </m:sSupPr>
+          <m:e>
+            <m:r>
+              <m:rPr>
+                <m:sty m:val="p"/>
+              </m:rPr>
+              <w:rPr>
+                <w:rFonts w:ascii="Cambria Math" w:hAnsi="Cambria Math"/>
+                <w:szCs w:val="20"/>
+              </w:rPr>
+              <m:t>10</m:t>
+            </m:r>
+          </m:e>
+          <m:sup>
+            <m:r>
+              <m:rPr>
+                <m:sty m:val="p"/>
+              </m:rPr>
+              <w:rPr>
+                <w:rFonts w:ascii="Cambria Math" w:hAnsi="Cambria Math"/>
+                <w:szCs w:val="20"/>
+              </w:rPr>
+              <m:t>-6</m:t>
+            </m:r>
+          </m:sup>
+        </m:sSup>
+      </m:oMath>
+      <w:r>
+        <w:rPr>
+          <w:rFonts w:hint="eastAsia"/>
+          <w:szCs w:val="20"/>
+        </w:rPr>
+        <w:t xml:space="preserve"> for the met</w:t>
+      </w:r>
+      <w:proofErr w:type="spellStart"/>
+      <w:r>
+        <w:rPr>
+          <w:rFonts w:hint="eastAsia"/>
+          <w:szCs w:val="20"/>
+        </w:rPr>
+        <w:t>hodology</w:t>
+      </w:r>
+      <w:proofErr w:type="spellEnd"/>
+      <w:r>
+        <w:rPr>
+          <w:rFonts w:hint="eastAsia"/>
+          <w:szCs w:val="20"/>
+        </w:rPr>
+        <w:t xml:space="preserve"> in the original paper. </w:t>
+      </w:r>
+      <w:r>
+        <w:rPr>
+          <w:szCs w:val="20"/>
+        </w:rPr>
+        <w:t xml:space="preserve">For our methodology, </w:t>
+      </w:r>
+      <m:oMath>
+        <m:r>
+          <w:rPr>
+            <w:rFonts w:ascii="Cambria Math" w:hAnsi="Cambria Math"/>
+            <w:szCs w:val="20"/>
+          </w:rPr>
+          <m:t>CT.RATE</m:t>
+        </m:r>
+      </m:oMath>
+      <w:r>
+        <w:rPr>
+          <w:rFonts w:hint="eastAsia"/>
+          <w:szCs w:val="20"/>
+        </w:rPr>
+        <w:t xml:space="preserve"> value increases when </w:t>
+      </w:r>
+      <w:r>
+        <w:rPr>
+          <w:szCs w:val="20"/>
+        </w:rPr>
+        <w:t xml:space="preserve">the </w:t>
+      </w:r>
+      <w:r>
+        <w:rPr>
+          <w:rFonts w:hint="eastAsia"/>
+          <w:szCs w:val="20"/>
+        </w:rPr>
+        <w:t>number of WDs increases and decreases</w:t>
+      </w:r>
+      <w:r>
+        <w:rPr>
+          <w:rFonts w:hint="eastAsia"/>
+          <w:szCs w:val="20"/>
+        </w:rPr>
+        <w:t xml:space="preserve"> when the size of maps increases</w:t>
+      </w:r>
+      <w:r>
+        <w:rPr>
+          <w:rFonts w:hint="eastAsia"/>
+          <w:szCs w:val="20"/>
+        </w:rPr>
+        <w:t xml:space="preserve">, and </w:t>
+      </w:r>
+      <m:oMath>
+        <m:r>
+          <w:rPr>
+            <w:rFonts w:ascii="Cambria Math" w:hAnsi="Cambria Math"/>
+            <w:szCs w:val="20"/>
+          </w:rPr>
+          <m:t>CT.AVERAGE</m:t>
+        </m:r>
+      </m:oMath>
+      <w:r>
+        <w:rPr>
+          <w:rFonts w:hint="eastAsia"/>
+          <w:szCs w:val="20"/>
+        </w:rPr>
+        <w:t xml:space="preserve"> decreases when both the number of </w:t>
+      </w:r>
+      <w:r>
+        <w:rPr>
+          <w:szCs w:val="20"/>
+        </w:rPr>
+        <w:t>WD</w:t>
+      </w:r>
+      <w:r>
+        <w:rPr>
+          <w:szCs w:val="20"/>
+        </w:rPr>
+        <w:t>s and the size of maps increases</w:t>
+      </w:r>
+      <w:r>
+        <w:rPr>
+          <w:szCs w:val="20"/>
+        </w:rPr>
+        <w:t xml:space="preserve">. For the methodology in the original paper, </w:t>
+      </w:r>
+      <m:oMath>
+        <m:r>
+          <w:rPr>
+            <w:rFonts w:ascii="Cambria Math" w:hAnsi="Cambria Math"/>
+            <w:szCs w:val="20"/>
+          </w:rPr>
+          <m:t>CT.RATE</m:t>
+        </m:r>
+      </m:oMath>
+      <w:r>
+        <w:rPr>
+          <w:rFonts w:hint="eastAsia"/>
+          <w:szCs w:val="20"/>
+        </w:rPr>
+        <w:t xml:space="preserve"> in</w:t>
+      </w:r>
+      <w:r>
+        <w:rPr>
+          <w:rFonts w:hint="eastAsia"/>
+          <w:szCs w:val="20"/>
+        </w:rPr>
+        <w:t xml:space="preserve">creases when </w:t>
+      </w:r>
+      <w:r>
+        <w:rPr>
+          <w:rFonts w:hint="eastAsia"/>
+          <w:szCs w:val="20"/>
+        </w:rPr>
+        <w:t>the size of maps increases</w:t>
+      </w:r>
+      <w:r>
+        <w:rPr>
+          <w:szCs w:val="20"/>
+        </w:rPr>
+        <w:t>,</w:t>
+      </w:r>
+      <w:r>
+        <w:rPr>
+          <w:szCs w:val="20"/>
+        </w:rPr>
+        <w:t xml:space="preserve"> but </w:t>
+      </w:r>
+      <w:r>
+        <w:rPr>
+          <w:rFonts w:hint="eastAsia"/>
+          <w:szCs w:val="20"/>
+        </w:rPr>
+        <w:t xml:space="preserve">has no </w:t>
+      </w:r>
+      <w:r>
+        <w:rPr>
+          <w:szCs w:val="20"/>
+        </w:rPr>
+        <w:t xml:space="preserve">significant </w:t>
+      </w:r>
+      <w:r>
+        <w:rPr>
+          <w:rFonts w:hint="eastAsia"/>
+          <w:szCs w:val="20"/>
+        </w:rPr>
+        <w:t>correlation</w:t>
+      </w:r>
+      <w:r>
+        <w:rPr>
+          <w:szCs w:val="20"/>
+        </w:rPr>
+        <w:t xml:space="preserve"> with the number of WDs</w:t>
+      </w:r>
+      <w:r>
+        <w:rPr>
+          <w:rFonts w:hint="eastAsia"/>
+          <w:szCs w:val="20"/>
+        </w:rPr>
+        <w:t>, and as</w:t>
+      </w:r>
+      <w:r>
+        <w:rPr>
+          <w:szCs w:val="20"/>
+        </w:rPr>
+        <w:t xml:space="preserve"> of </w:t>
+      </w:r>
+      <w:r>
+        <w:rPr>
+          <w:rFonts w:hint="eastAsia"/>
+          <w:szCs w:val="20"/>
+        </w:rPr>
+        <w:t xml:space="preserve">our methodology, </w:t>
+      </w:r>
+      <m:oMath>
+        <m:r>
+          <w:rPr>
+            <w:rFonts w:ascii="Cambria Math" w:hAnsi="Cambria Math"/>
+            <w:szCs w:val="20"/>
+          </w:rPr>
+          <m:t>CT.AVERAGE</m:t>
+        </m:r>
+      </m:oMath>
+      <w:r>
+        <w:rPr>
+          <w:rFonts w:hint="eastAsia"/>
+          <w:szCs w:val="20"/>
+        </w:rPr>
+        <w:t xml:space="preserve"> decreases when both the number of </w:t>
+      </w:r>
+      <w:r>
+        <w:rPr>
+          <w:szCs w:val="20"/>
+        </w:rPr>
+        <w:t>WD</w:t>
+      </w:r>
+      <w:r>
+        <w:rPr>
+          <w:szCs w:val="20"/>
+        </w:rPr>
+        <w:t>s and the size of maps increases</w:t>
+      </w:r>
+      <w:r>
+        <w:rPr>
+          <w:szCs w:val="20"/>
+        </w:rPr>
+        <w:t>.</w:t>
+      </w:r>
+      <w:r>
+        <w:rPr>
+          <w:szCs w:val="20"/>
+        </w:rPr>
+        <w:t xml:space="preserve"> </w:t>
+      </w:r>
+      <w:r>
+        <w:rPr>
+          <w:b/>
+          <w:szCs w:val="20"/>
+        </w:rPr>
+        <w:t xml:space="preserve">Figure </w:t>
+      </w:r>
+      <w:r>
+        <w:rPr>
+          <w:b/>
+          <w:szCs w:val="20"/>
+        </w:rPr>
+        <w:t>7</w:t>
+      </w:r>
+      <w:r>
+        <w:rPr>
+          <w:szCs w:val="20"/>
+        </w:rPr>
+        <w:t xml:space="preserve"> describes </w:t>
+      </w:r>
+      <m:oMath>
+        <m:r>
+          <w:rPr>
+            <w:rFonts w:ascii="Cambria Math" w:hAnsi="Cambria Math"/>
+            <w:szCs w:val="20"/>
+          </w:rPr>
+          <m:t>CT.AVGMAX</m:t>
+        </m:r>
+      </m:oMath>
+      <w:r>
+        <w:rPr>
+          <w:rFonts w:hint="eastAsia"/>
+          <w:szCs w:val="20"/>
+        </w:rPr>
+        <w:t xml:space="preserve"> and </w:t>
+      </w:r>
+      <m:oMath>
+        <m:r>
+          <w:rPr>
+            <w:rFonts w:ascii="Cambria Math" w:hAnsi="Cambria Math"/>
+            <w:szCs w:val="20"/>
+          </w:rPr>
+          <m:t>PR</m:t>
+        </m:r>
+      </m:oMath>
+      <w:r>
+        <w:rPr>
+          <w:rFonts w:hint="eastAsia"/>
+          <w:szCs w:val="20"/>
+        </w:rPr>
+        <w:t xml:space="preserve"> values </w:t>
+      </w:r>
+      <w:r>
+        <w:rPr>
+          <w:szCs w:val="20"/>
+        </w:rPr>
+        <w:t>for each size and number of WDs.</w:t>
+      </w:r>
+      <w:r>
+        <w:rPr>
+          <w:szCs w:val="20"/>
+        </w:rPr>
+        <w:t xml:space="preserve"> </w:t>
+      </w:r>
+      <m:oMath>
+        <m:r>
+          <w:rPr>
+            <w:rFonts w:ascii="Cambria Math" w:hAnsi="Cambria Math"/>
+            <w:szCs w:val="20"/>
+          </w:rPr>
+          <m:t>CT.AVGMAX</m:t>
+        </m:r>
+      </m:oMath>
+      <w:r>
+        <w:rPr>
+          <w:rFonts w:hint="eastAsia"/>
+          <w:szCs w:val="20"/>
+        </w:rPr>
+        <w:t xml:space="preserve"> decreases when both the number of </w:t>
+      </w:r>
+      <w:r>
+        <w:rPr>
+          <w:szCs w:val="20"/>
+        </w:rPr>
+        <w:t>WD</w:t>
+      </w:r>
+      <w:r>
+        <w:rPr>
+          <w:szCs w:val="20"/>
+        </w:rPr>
+        <w:t>s and the size of maps increases</w:t>
+      </w:r>
+      <w:r>
+        <w:rPr>
+          <w:szCs w:val="20"/>
+        </w:rPr>
+        <w:t xml:space="preserve"> and </w:t>
+      </w:r>
+      <m:oMath>
+        <m:r>
+          <w:rPr>
+            <w:rFonts w:ascii="Cambria Math" w:hAnsi="Cambria Math"/>
+            <w:szCs w:val="20"/>
+          </w:rPr>
+          <m:t>PR</m:t>
+        </m:r>
+      </m:oMath>
+      <w:r>
+        <w:rPr>
+          <w:rFonts w:hint="eastAsia"/>
+          <w:szCs w:val="20"/>
+        </w:rPr>
+        <w:t xml:space="preserve"> decreases when the </w:t>
+      </w:r>
+      <w:r>
+        <w:rPr>
+          <w:rFonts w:hint="eastAsia"/>
+          <w:szCs w:val="20"/>
+        </w:rPr>
+        <w:t>size of maps increases</w:t>
+      </w:r>
+      <w:r>
+        <w:rPr>
+          <w:rFonts w:hint="eastAsia"/>
+          <w:szCs w:val="20"/>
+        </w:rPr>
+        <w:t>, but has</w:t>
+      </w:r>
+      <w:r>
+        <w:rPr>
+          <w:rFonts w:hint="eastAsia"/>
+          <w:szCs w:val="20"/>
+        </w:rPr>
+        <w:t xml:space="preserve"> no </w:t>
+      </w:r>
+      <w:r>
+        <w:rPr>
+          <w:szCs w:val="20"/>
+        </w:rPr>
+        <w:t xml:space="preserve">significant </w:t>
+      </w:r>
+      <w:r>
+        <w:rPr>
+          <w:rFonts w:hint="eastAsia"/>
+          <w:szCs w:val="20"/>
+        </w:rPr>
+        <w:t>correlation</w:t>
+      </w:r>
+      <w:r>
+        <w:rPr>
+          <w:szCs w:val="20"/>
+        </w:rPr>
+        <w:t xml:space="preserve"> with the number of WDs.</w:t>
+      </w:r>
+      <w:r>
+        <w:rPr>
+          <w:szCs w:val="20"/>
+        </w:rPr>
+        <w:t xml:space="preserve"> For small size, our methodology shows significantly better performance</w:t>
+      </w:r>
+      <w:r>
+        <w:rPr>
+          <w:szCs w:val="20"/>
+        </w:rPr>
+        <w:t xml:space="preserve"> (</w:t>
+      </w:r>
+      <m:oMath>
+        <m:r>
+          <w:rPr>
+            <w:rFonts w:ascii="Cambria Math" w:hAnsi="Cambria Math"/>
+            <w:szCs w:val="20"/>
+          </w:rPr>
+          <m:t>PR&gt;1</m:t>
+        </m:r>
+      </m:oMath>
+      <w:r>
+        <w:rPr>
+          <w:szCs w:val="20"/>
+        </w:rPr>
+        <w:t>)</w:t>
+      </w:r>
+      <w:r>
+        <w:rPr>
+          <w:szCs w:val="20"/>
+        </w:rPr>
+        <w:t xml:space="preserve"> than the methodology in the original paper, </w:t>
+      </w:r>
+      <w:r>
+        <w:rPr>
+          <w:szCs w:val="20"/>
+        </w:rPr>
+        <w:t>but for 16x16 size, these two methods show almost the same performance.</w:t>
+      </w:r>
+      <w:r>
+        <w:rPr>
+          <w:szCs w:val="20"/>
+        </w:rPr>
+        <w:t xml:space="preserve"> (</w:t>
+      </w:r>
+      <m:oMath>
+        <m:r>
+          <w:rPr>
+            <w:rFonts w:ascii="Cambria Math" w:hAnsi="Cambria Math"/>
+            <w:szCs w:val="20"/>
+          </w:rPr>
+          <m:t>PR≈1</m:t>
+        </m:r>
+      </m:oMath>
+      <w:r>
+        <w:rPr>
+          <w:szCs w:val="20"/>
+        </w:rPr>
+        <w:t>)</w:t>
+      </w:r>
+      <w:r>
+        <w:rPr>
+          <w:szCs w:val="20"/>
+        </w:rPr>
+        <w:t xml:space="preserve"> </w:t>
+      </w:r>
+      <w:r>
+        <w:rPr>
+          <w:rFonts w:hint="eastAsia"/>
+          <w:b/>
+          <w:szCs w:val="20"/>
+        </w:rPr>
+        <w:t xml:space="preserve">Figure 8 </w:t>
+      </w:r>
+      <w:r>
+        <w:rPr>
+          <w:rFonts w:hint="eastAsia"/>
+          <w:szCs w:val="20"/>
+        </w:rPr>
+        <w:t xml:space="preserve">is the </w:t>
+      </w:r>
+      <w:r>
+        <w:rPr>
+          <w:szCs w:val="20"/>
+        </w:rPr>
+        <w:t>line chart</w:t>
+      </w:r>
+      <w:r>
+        <w:rPr>
+          <w:rFonts w:hint="eastAsia"/>
+          <w:szCs w:val="20"/>
+        </w:rPr>
+        <w:t xml:space="preserve"> representation of </w:t>
+      </w:r>
+      <w:r>
+        <w:rPr>
+          <w:rFonts w:hint="eastAsia"/>
+          <w:b/>
+          <w:szCs w:val="20"/>
+        </w:rPr>
+        <w:t>Figure 6</w:t>
+      </w:r>
+      <w:r>
+        <w:rPr>
+          <w:rFonts w:hint="eastAsia"/>
+          <w:szCs w:val="20"/>
+        </w:rPr>
+        <w:t xml:space="preserve"> and </w:t>
+      </w:r>
+      <w:r>
+        <w:rPr>
+          <w:rFonts w:hint="eastAsia"/>
+          <w:b/>
+          <w:szCs w:val="20"/>
+        </w:rPr>
+        <w:t>Figure 7</w:t>
+      </w:r>
+      <w:r>
+        <w:rPr>
+          <w:szCs w:val="20"/>
+        </w:rPr>
+        <w:t xml:space="preserve">, and </w:t>
+      </w:r>
+      <w:r>
+        <w:rPr>
+          <w:b/>
+          <w:szCs w:val="20"/>
+        </w:rPr>
+        <w:t xml:space="preserve">Figure 9 </w:t>
+      </w:r>
+      <w:r>
+        <w:rPr>
+          <w:szCs w:val="20"/>
+        </w:rPr>
+        <w:t>is the bar chart for comparison of our methodology and the methodology in the original paper.</w:t>
+      </w:r>
     </w:p>
     <w:p>
       <w:pPr>
@@ -13713,30 +13846,78 @@
       </w:pPr>
       <w:r>
         <w:rPr>
-          <w:rFonts w:hint="eastAsia"/>
-          <w:b/>
-          <w:szCs w:val="20"/>
+          <w:noProof/>
         </w:rPr>
         <w:lastRenderedPageBreak/>
-        <w:t>4</w:t>
-      </w:r>
-      <w:r>
-        <w:rPr>
-          <w:rFonts w:hint="eastAsia"/>
-          <w:b/>
-          <w:szCs w:val="20"/>
-        </w:rPr>
-        <w:t>. Conclusion</w:t>
+        <w:drawing>
+          <wp:inline distT="0" distB="0" distL="0" distR="0" wp14:anchorId="470FAA1A" wp14:editId="5ACE0ED6">
+            <wp:extent cx="5731510" cy="2562225"/>
+            <wp:effectExtent l="0" t="0" r="2540" b="9525"/>
+            <wp:docPr id="7" name="Picture 7"/>
+            <wp:cNvGraphicFramePr>
+              <a:graphicFrameLocks xmlns:a="http://schemas.openxmlformats.org/drawingml/2006/main" noChangeAspect="1"/>
+            </wp:cNvGraphicFramePr>
+            <a:graphic xmlns:a="http://schemas.openxmlformats.org/drawingml/2006/main">
+              <a:graphicData uri="http://schemas.openxmlformats.org/drawingml/2006/picture">
+                <pic:pic xmlns:pic="http://schemas.openxmlformats.org/drawingml/2006/picture">
+                  <pic:nvPicPr>
+                    <pic:cNvPr id="1" name=""/>
+                    <pic:cNvPicPr/>
+                  </pic:nvPicPr>
+                  <pic:blipFill>
+                    <a:blip r:embed="rId17"/>
+                    <a:stretch>
+                      <a:fillRect/>
+                    </a:stretch>
+                  </pic:blipFill>
+                  <pic:spPr>
+                    <a:xfrm>
+                      <a:off x="0" y="0"/>
+                      <a:ext cx="5731510" cy="2562225"/>
+                    </a:xfrm>
+                    <a:prstGeom prst="rect">
+                      <a:avLst/>
+                    </a:prstGeom>
+                  </pic:spPr>
+                </pic:pic>
+              </a:graphicData>
+            </a:graphic>
+          </wp:inline>
+        </w:drawing>
       </w:r>
     </w:p>
     <w:p>
       <w:pPr>
         <w:rPr>
+          <w:b/>
           <w:szCs w:val="20"/>
         </w:rPr>
       </w:pPr>
       <w:r>
         <w:rPr>
+          <w:rFonts w:hint="eastAsia"/>
+          <w:b/>
+          <w:szCs w:val="20"/>
+        </w:rPr>
+        <w:t>4</w:t>
+      </w:r>
+      <w:r>
+        <w:rPr>
+          <w:rFonts w:hint="eastAsia"/>
+          <w:b/>
+          <w:szCs w:val="20"/>
+        </w:rPr>
+        <w:t>. Conclusion</w:t>
+      </w:r>
+    </w:p>
+    <w:p>
+      <w:pPr>
+        <w:rPr>
+          <w:szCs w:val="20"/>
+        </w:rPr>
+      </w:pPr>
+      <w:r>
+        <w:rPr>
           <w:szCs w:val="20"/>
         </w:rPr>
         <w:t xml:space="preserve">We showed that </w:t>
@@ -13815,7 +13996,15 @@
         <w:rPr>
           <w:szCs w:val="20"/>
         </w:rPr>
-        <w:t xml:space="preserve">Although our method shows better performance when the size is smaller and may show worse performance than the method in the original paper if the size is larger than 16x16, our approach to find the </w:t>
+        <w:t xml:space="preserve">Although our method shows better performance when the size is smaller and may show worse performance </w:t>
+      </w:r>
+      <w:bookmarkStart w:id="1" w:name="_GoBack"/>
+      <w:bookmarkEnd w:id="1"/>
+      <w:r>
+        <w:rPr>
+          <w:szCs w:val="20"/>
+        </w:rPr>
+        <w:t xml:space="preserve">if the size is larger than 16x16, our approach to find the </w:t>
       </w:r>
       <w:r>
         <w:rPr>
@@ -13981,7 +14170,7 @@
       <w:r>
         <w:t xml:space="preserve">IEEE, available online at </w:t>
       </w:r>
-      <w:hyperlink r:id="rId17" w:history="1">
+      <w:hyperlink r:id="rId18" w:history="1">
         <w:r>
           <w:rPr>
             <w:rStyle w:val="Hyperlink"/>
@@ -14057,7 +14246,7 @@
       <w:r>
         <w:t xml:space="preserve"> Zhang, “Throughput Maximization in Wireless Powered Communication Networks”, available online at </w:t>
       </w:r>
-      <w:hyperlink r:id="rId18" w:history="1">
+      <w:hyperlink r:id="rId19" w:history="1">
         <w:r>
           <w:rPr>
             <w:rStyle w:val="Hyperlink"/>
@@ -14113,7 +14302,7 @@
       <w:r>
         <w:t xml:space="preserve">, available online at </w:t>
       </w:r>
-      <w:hyperlink r:id="rId19" w:history="1">
+      <w:hyperlink r:id="rId20" w:history="1">
         <w:r>
           <w:rPr>
             <w:rStyle w:val="Hyperlink"/>
@@ -14122,7 +14311,6 @@
         </w:r>
       </w:hyperlink>
     </w:p>
-    <w:p/>
     <w:sectPr>
       <w:type w:val="continuous"/>
       <w:pgSz w:w="11906" w:h="16838"/>
@@ -14997,7 +15185,7 @@
 </file>
 
 <file path=customXml/itemProps1.xml><?xml version="1.0" encoding="utf-8"?>
-<ds:datastoreItem xmlns:ds="http://schemas.openxmlformats.org/officeDocument/2006/customXml" ds:itemID="{309663B2-B130-4180-B96D-58682175E9DF}">
+<ds:datastoreItem xmlns:ds="http://schemas.openxmlformats.org/officeDocument/2006/customXml" ds:itemID="{A79D94EE-3E00-4EFB-9729-C6F57D929B28}">
   <ds:schemaRefs>
     <ds:schemaRef ds:uri="http://schemas.openxmlformats.org/officeDocument/2006/bibliography"/>
   </ds:schemaRefs>

</xml_diff>